<commit_message>
Stars writing the paper and final project.
</commit_message>
<xml_diff>
--- a/papers/2021.1/VISCOELASTIC MODELING OF PORCINE LIGAMENTS .docx
+++ b/papers/2021.1/VISCOELASTIC MODELING OF PORCINE LIGAMENTS .docx
@@ -166,8 +166,16 @@
         <w:rPr>
           <w:lang w:val="pt-BR"/>
         </w:rPr>
-        <w:t>Rodrigo Ribeiro Pinho Rodarte</w:t>
-      </w:r>
+        <w:t xml:space="preserve">Rodrigo Ribeiro Pinho </w:t>
+      </w:r>
+      <w:proofErr w:type="spellStart"/>
+      <w:r>
+        <w:rPr>
+          <w:lang w:val="pt-BR"/>
+        </w:rPr>
+        <w:t>Rodarte</w:t>
+      </w:r>
+      <w:proofErr w:type="spellEnd"/>
       <w:r>
         <w:rPr>
           <w:b w:val="0"/>
@@ -205,8 +213,9 @@
           <w:szCs w:val="18"/>
           <w:lang w:val="pt-BR"/>
         </w:rPr>
-        <w:t xml:space="preserve">Programa de Pós-graduação em Engenharia Mecânica e Tecnologia de Materiais - PPEMM - CEFET/RJ; Av. Maracanã, 229 – RJ – Brazil. Instituto Nacional de Traumatologia e Ortopedia – INTO -Av. </w:t>
-      </w:r>
+        <w:t xml:space="preserve">Programa de Pós-graduação em Engenharia Mecânica e Tecnologia de Materiais - PPEMM - CEFET/RJ; Av. Maracanã, 229 – RJ – </w:t>
+      </w:r>
+      <w:proofErr w:type="spellStart"/>
       <w:r>
         <w:rPr>
           <w:i w:val="0"/>
@@ -215,7 +224,62 @@
           <w:szCs w:val="18"/>
           <w:lang w:val="pt-BR"/>
         </w:rPr>
-        <w:t xml:space="preserve">Brazil, 500, RJ, Brazil. </w:t>
+        <w:t>Brazil</w:t>
+      </w:r>
+      <w:proofErr w:type="spellEnd"/>
+      <w:r>
+        <w:rPr>
+          <w:i w:val="0"/>
+          <w:iCs/>
+          <w:sz w:val="18"/>
+          <w:szCs w:val="18"/>
+          <w:lang w:val="pt-BR"/>
+        </w:rPr>
+        <w:t xml:space="preserve">. Instituto Nacional de Traumatologia e Ortopedia – INTO -Av. </w:t>
+      </w:r>
+      <w:proofErr w:type="spellStart"/>
+      <w:r>
+        <w:rPr>
+          <w:i w:val="0"/>
+          <w:iCs/>
+          <w:sz w:val="18"/>
+          <w:szCs w:val="18"/>
+          <w:lang w:val="pt-BR"/>
+        </w:rPr>
+        <w:t>Brazil</w:t>
+      </w:r>
+      <w:proofErr w:type="spellEnd"/>
+      <w:r>
+        <w:rPr>
+          <w:i w:val="0"/>
+          <w:iCs/>
+          <w:sz w:val="18"/>
+          <w:szCs w:val="18"/>
+          <w:lang w:val="pt-BR"/>
+        </w:rPr>
+        <w:t xml:space="preserve">, 500, RJ, </w:t>
+      </w:r>
+      <w:proofErr w:type="spellStart"/>
+      <w:r>
+        <w:rPr>
+          <w:i w:val="0"/>
+          <w:iCs/>
+          <w:sz w:val="18"/>
+          <w:szCs w:val="18"/>
+          <w:lang w:val="pt-BR"/>
+        </w:rPr>
+        <w:t>Brazil</w:t>
+      </w:r>
+      <w:proofErr w:type="spellEnd"/>
+      <w:r>
+        <w:rPr>
+          <w:i w:val="0"/>
+          <w:iCs/>
+          <w:sz w:val="18"/>
+          <w:szCs w:val="18"/>
+          <w:lang w:val="pt-BR"/>
+        </w:rPr>
+        <w:t xml:space="preserve">. </w:t>
       </w:r>
       <w:r>
         <w:rPr>
@@ -260,8 +324,20 @@
           <w:iCs/>
           <w:lang w:val="pt-BR"/>
         </w:rPr>
-        <w:t>Paulo Pedro Kenedi</w:t>
-      </w:r>
+        <w:t xml:space="preserve">Paulo Pedro </w:t>
+      </w:r>
+      <w:proofErr w:type="spellStart"/>
+      <w:r>
+        <w:rPr>
+          <w:b/>
+          <w:bCs/>
+          <w:i w:val="0"/>
+          <w:iCs/>
+          <w:lang w:val="pt-BR"/>
+        </w:rPr>
+        <w:t>Kenedi</w:t>
+      </w:r>
+      <w:proofErr w:type="spellEnd"/>
       <w:r>
         <w:rPr>
           <w:b/>
@@ -292,14 +368,36 @@
           <w:szCs w:val="18"/>
           <w:lang w:val="pt-BR"/>
         </w:rPr>
-        <w:t xml:space="preserve">Programa de Pós-graduação em Engenharia Mecânica e Tecnologia de Materiais - PPEMM - CEFET/RJ; Av. Maracanã, 229 – RJ – Brazil. Departamento de Engenharia Mecânica – CEFET/RJ - Av. </w:t>
-      </w:r>
+        <w:t xml:space="preserve">Programa de Pós-graduação em Engenharia Mecânica e Tecnologia de Materiais - PPEMM - CEFET/RJ; Av. Maracanã, 229 – RJ – </w:t>
+      </w:r>
+      <w:proofErr w:type="spellStart"/>
       <w:r>
         <w:rPr>
           <w:i w:val="0"/>
           <w:iCs/>
           <w:sz w:val="18"/>
           <w:szCs w:val="18"/>
+          <w:lang w:val="pt-BR"/>
+        </w:rPr>
+        <w:t>Brazil</w:t>
+      </w:r>
+      <w:proofErr w:type="spellEnd"/>
+      <w:r>
+        <w:rPr>
+          <w:i w:val="0"/>
+          <w:iCs/>
+          <w:sz w:val="18"/>
+          <w:szCs w:val="18"/>
+          <w:lang w:val="pt-BR"/>
+        </w:rPr>
+        <w:t xml:space="preserve">. Departamento de Engenharia Mecânica – CEFET/RJ - Av. </w:t>
+      </w:r>
+      <w:r>
+        <w:rPr>
+          <w:i w:val="0"/>
+          <w:iCs/>
+          <w:sz w:val="18"/>
+          <w:szCs w:val="18"/>
         </w:rPr>
         <w:t>Maracanã, 229 – RJ – Brazil. paulo.kenedi@cefet-rj.br</w:t>
       </w:r>
@@ -328,88 +426,10 @@
         <w:t xml:space="preserve"> </w:t>
       </w:r>
       <w:r>
-        <w:t xml:space="preserve">Viscoelastic </w:t>
-      </w:r>
-      <w:r>
-        <w:t xml:space="preserve">quasi-linear </w:t>
-      </w:r>
-      <w:r>
-        <w:t>a</w:t>
-      </w:r>
-      <w:r>
-        <w:t>nalytical model</w:t>
-      </w:r>
-      <w:r>
-        <w:t>s</w:t>
-      </w:r>
-      <w:r>
-        <w:t>,</w:t>
-      </w:r>
-      <w:r>
-        <w:t xml:space="preserve"> as Fung</w:t>
-      </w:r>
-      <w:r>
-        <w:t>,</w:t>
-      </w:r>
-      <w:r>
-        <w:t xml:space="preserve"> was implemented </w:t>
-      </w:r>
-      <w:r>
-        <w:t xml:space="preserve">through the utilization of </w:t>
-      </w:r>
-      <w:r>
-        <w:t xml:space="preserve">experimental results obtained from several porcine </w:t>
-      </w:r>
-      <w:r>
-        <w:t xml:space="preserve">ligaments </w:t>
-      </w:r>
-      <w:r>
-        <w:t>as</w:t>
-      </w:r>
-      <w:r>
-        <w:t xml:space="preserve">: </w:t>
-      </w:r>
-      <w:r>
-        <w:t>lateral collateral ligament (LCL), anterior cruciate ligament (ACL), posterior cruciate  ligament  (PCL)  and  medial  collateral  ligament  (MCL</w:t>
-      </w:r>
-      <w:r>
-        <w:t>).</w:t>
-      </w:r>
-      <w:r>
-        <w:t xml:space="preserve"> To implement quasi-linear viscoelastic models for soft tissues, as the Fung one, it was necessary the utilization of a programming language, as C Sharp, to deal with the models mathematical demands</w:t>
-      </w:r>
-      <w:r>
-        <w:t xml:space="preserve">, as </w:t>
-      </w:r>
-      <w:r>
-        <w:t>the convolution calculations.</w:t>
-      </w:r>
-      <w:r>
-        <w:t xml:space="preserve"> The</w:t>
-      </w:r>
-      <w:r>
-        <w:t xml:space="preserve"> </w:t>
-      </w:r>
-      <w:r>
-        <w:t xml:space="preserve">models results shows the </w:t>
-      </w:r>
-      <w:r>
-        <w:t xml:space="preserve"> stress </w:t>
-      </w:r>
-      <w:r>
-        <w:t>evolution in relaxation tests</w:t>
-      </w:r>
-      <w:r>
-        <w:t>.</w:t>
-      </w:r>
-      <w:r>
-        <w:t xml:space="preserve"> The preliminary results show a good correlation between experimental and analytical models</w:t>
-      </w:r>
-      <w:r>
-        <w:t>, showing a</w:t>
-      </w:r>
-      <w:r>
-        <w:t xml:space="preserve"> noticiable change in ligaments stiffness after the experimental implementation of relaxation tests. </w:t>
+        <w:t>Viscoelastic quasi-linear analytical models, as Fung, was implemented through the utilization of experimental results obtained from several porcine ligaments as: lateral collateral ligament (LCL), anterior cruciate ligament (ACL), posterior cruciate ligament (PCL) and medial collateral ligament (MCL). To implement quasi-linear viscoelastic models for soft tissues, as the Fung one, was necessary the utilization of a programming language, as C Sharp, and Object-oriented programming to deal with the model’s mathematical demands, as the convolution calculations. Moreover, those technologies allow to reduce the code execution time which was one of the main problems. Despite this benefit, was necessary to implement the numerical methods used in process. The models’ results show the stress evolution in relaxation tests. Although The preliminary results show a good correlation between experimental and analytical models, showing a noticeable change in ligaments stiffness after the experimental implementation of relaxation tests</w:t>
+      </w:r>
+      <w:r>
+        <w:t xml:space="preserve">. </w:t>
       </w:r>
     </w:p>
     <w:p>
@@ -455,13 +475,3684 @@
     </w:p>
     <w:p>
       <w:pPr>
-        <w:pStyle w:val="AuthorName"/>
-      </w:pPr>
+        <w:pStyle w:val="SectionHeader"/>
+        <w:numPr>
+          <w:ilvl w:val="0"/>
+          <w:numId w:val="0"/>
+        </w:numPr>
+        <w:ind w:left="360"/>
+      </w:pPr>
+    </w:p>
+    <w:p>
+      <w:pPr>
+        <w:pStyle w:val="SectionHeader"/>
+      </w:pPr>
+      <w:r>
+        <w:t>Introduction</w:t>
+      </w:r>
+    </w:p>
+    <w:p>
+      <w:pPr>
+        <w:pStyle w:val="SectionBody"/>
+        <w:tabs>
+          <w:tab w:val="left" w:pos="2923"/>
+        </w:tabs>
+        <w:ind w:firstLine="284"/>
+      </w:pPr>
+      <w:r>
+        <w:t>The purpose of these paper is to explain how to implement quasi-linear viscoelastic models for soft tissues</w:t>
+      </w:r>
+      <w:r>
+        <w:t xml:space="preserve">. </w:t>
+      </w:r>
+      <w:r>
+        <w:t>For</w:t>
+      </w:r>
+      <w:r>
+        <w:t xml:space="preserve"> that, </w:t>
+      </w:r>
+      <w:r>
+        <w:t xml:space="preserve">it </w:t>
+      </w:r>
+      <w:r>
+        <w:t xml:space="preserve">is necessary </w:t>
+      </w:r>
+      <w:r>
+        <w:t xml:space="preserve">the utilization of a programming language </w:t>
+      </w:r>
+      <w:r>
+        <w:t>to deal with</w:t>
+      </w:r>
+      <w:r>
+        <w:t xml:space="preserve"> </w:t>
+      </w:r>
+      <w:r>
+        <w:t>the model’s mathematical demands, as the convolution</w:t>
+      </w:r>
+      <w:r>
+        <w:t>, integral and derivative</w:t>
+      </w:r>
+      <w:r>
+        <w:t xml:space="preserve"> calculations</w:t>
+      </w:r>
+      <w:r>
+        <w:t>, and with the complex logics t</w:t>
+      </w:r>
+      <w:r>
+        <w:t>o be dealt with</w:t>
+      </w:r>
+      <w:r>
+        <w:t xml:space="preserve">. In that research, </w:t>
+      </w:r>
+      <w:r>
+        <w:t xml:space="preserve">is used C Sharp as </w:t>
+      </w:r>
+    </w:p>
+    <w:p>
+      <w:pPr>
+        <w:pStyle w:val="SectionBody"/>
+        <w:ind w:firstLine="284"/>
+        <w:rPr>
+          <w:iCs/>
+        </w:rPr>
+      </w:pPr>
+      <w:r>
+        <w:t xml:space="preserve"> </w:t>
+      </w:r>
+    </w:p>
+    <w:p>
+      <w:pPr>
+        <w:pStyle w:val="SectionHeader"/>
+      </w:pPr>
+      <w:r>
+        <w:t>Text format</w:t>
+      </w:r>
+    </w:p>
+    <w:p>
+      <w:pPr>
+        <w:pStyle w:val="SectionBody"/>
+        <w:ind w:firstLine="0"/>
+        <w:rPr>
+          <w:iCs/>
+        </w:rPr>
+      </w:pPr>
+      <w:r>
+        <w:rPr>
+          <w:iCs/>
+          <w:color w:val="FF0000"/>
+        </w:rPr>
+        <w:t>(single space line, size 10)</w:t>
+      </w:r>
+    </w:p>
+    <w:p>
+      <w:pPr>
+        <w:pStyle w:val="SectionBody"/>
+        <w:ind w:firstLine="284"/>
+      </w:pPr>
+      <w:r>
+        <w:t>The manuscripts should be written in English, typed in A4 size pages, using font Times New Roman, size 10, except for the title, authors affiliation, abstract and keywords, for which particular formatting instructions are indicated above. Single space between lines is to be used throughout the text.</w:t>
+      </w:r>
+      <w:r>
+        <w:t xml:space="preserve"> </w:t>
+      </w:r>
+    </w:p>
+    <w:p>
+      <w:pPr>
+        <w:pStyle w:val="SectionBody"/>
+        <w:ind w:firstLine="284"/>
+      </w:pPr>
+      <w:r>
+        <w:t xml:space="preserve">The text block that contains the title, the authors’ names and affiliation, the abstract and the keywords must be indented 0.1 cm from the left margin and marked by a leftmost black line border of width 2 ¼ pt. </w:t>
+      </w:r>
+    </w:p>
+    <w:p>
+      <w:pPr>
+        <w:pStyle w:val="SectionBody"/>
+        <w:ind w:firstLine="284"/>
+        <w:rPr>
+          <w:color w:val="FF0000"/>
+        </w:rPr>
+      </w:pPr>
+      <w:r>
+        <w:t>The pages must have a top margin of 3 cm and all the other margins (left, right and bottom) must have 2 cm.</w:t>
+      </w:r>
+      <w:r>
+        <w:t xml:space="preserve"> </w:t>
+      </w:r>
+      <w:r>
+        <w:t xml:space="preserve">The body of the text must be justified. The first line of each paragraph must be indented by 0.5 cm. </w:t>
+      </w:r>
+      <w:r>
+        <w:rPr>
+          <w:color w:val="000000"/>
+        </w:rPr>
+        <w:t>Sufficient information must be provided directly in the text, or by reference to available published work. Footnotes should be avoided.</w:t>
+      </w:r>
+      <w:r>
+        <w:rPr>
+          <w:color w:val="000000"/>
+        </w:rPr>
+        <w:t xml:space="preserve"> </w:t>
+      </w:r>
+      <w:r>
+        <w:rPr>
+          <w:color w:val="FF0000"/>
+        </w:rPr>
+        <w:t xml:space="preserve">PAGES </w:t>
+      </w:r>
+      <w:r>
+        <w:rPr>
+          <w:b/>
+          <w:color w:val="FF0000"/>
+          <w:u w:val="single"/>
+        </w:rPr>
+        <w:t>SHOULD NOT</w:t>
+      </w:r>
+      <w:r>
+        <w:rPr>
+          <w:color w:val="FF0000"/>
+        </w:rPr>
+        <w:t xml:space="preserve"> BE NUMBERED</w:t>
+      </w:r>
+      <w:r>
+        <w:rPr>
+          <w:color w:val="FF0000"/>
+        </w:rPr>
+        <w:t>.</w:t>
+      </w:r>
+    </w:p>
+    <w:p>
+      <w:pPr>
+        <w:pStyle w:val="SectionBody"/>
+        <w:ind w:firstLine="284"/>
+      </w:pPr>
+      <w:r>
+        <w:rPr>
+          <w:color w:val="000000"/>
+        </w:rPr>
+        <w:t xml:space="preserve">All the symbols and notation must be defined in the text. Physical quantities must be expressed in the SI (metric) units. </w:t>
+      </w:r>
+      <w:r>
+        <w:t xml:space="preserve">Mathematical symbols appearing in the text must be typed in </w:t>
+      </w:r>
+      <w:r>
+        <w:rPr>
+          <w:i/>
+          <w:iCs/>
+        </w:rPr>
+        <w:t>italic</w:t>
+      </w:r>
+      <w:r>
+        <w:t xml:space="preserve"> style. Units must be typed in roman style </w:t>
+      </w:r>
+      <w:r>
+        <w:rPr>
+          <w:color w:val="000000"/>
+        </w:rPr>
+        <w:t>(e.g., kg, m, MJ, kW/m</w:t>
+      </w:r>
+      <w:r>
+        <w:rPr>
+          <w:color w:val="000000"/>
+          <w:vertAlign w:val="superscript"/>
+        </w:rPr>
+        <w:t>2</w:t>
+      </w:r>
+      <w:r>
+        <w:rPr>
+          <w:color w:val="000000"/>
+        </w:rPr>
+        <w:t xml:space="preserve">, instead of </w:t>
+      </w:r>
+      <w:r>
+        <w:rPr>
+          <w:i/>
+          <w:color w:val="000000"/>
+        </w:rPr>
+        <w:t>kg</w:t>
+      </w:r>
+      <w:r>
+        <w:rPr>
+          <w:color w:val="000000"/>
+        </w:rPr>
+        <w:t xml:space="preserve">, </w:t>
+      </w:r>
+      <w:r>
+        <w:rPr>
+          <w:i/>
+          <w:color w:val="000000"/>
+        </w:rPr>
+        <w:t>m</w:t>
+      </w:r>
+      <w:r>
+        <w:rPr>
+          <w:color w:val="000000"/>
+        </w:rPr>
+        <w:t xml:space="preserve">, </w:t>
+      </w:r>
+      <w:r>
+        <w:rPr>
+          <w:i/>
+          <w:color w:val="000000"/>
+        </w:rPr>
+        <w:t>MJ</w:t>
+      </w:r>
+      <w:r>
+        <w:rPr>
+          <w:color w:val="000000"/>
+        </w:rPr>
+        <w:t xml:space="preserve">, </w:t>
+      </w:r>
+      <w:r>
+        <w:rPr>
+          <w:i/>
+          <w:color w:val="000000"/>
+        </w:rPr>
+        <w:t>kW/m</w:t>
+      </w:r>
+      <w:r>
+        <w:rPr>
+          <w:i/>
+          <w:color w:val="000000"/>
+          <w:vertAlign w:val="superscript"/>
+        </w:rPr>
+        <w:t>2</w:t>
+      </w:r>
+      <w:r>
+        <w:rPr>
+          <w:color w:val="000000"/>
+        </w:rPr>
+        <w:t xml:space="preserve">). </w:t>
+      </w:r>
+    </w:p>
+    <w:p>
+      <w:pPr>
+        <w:pStyle w:val="SectionBody"/>
+        <w:ind w:firstLine="284"/>
+      </w:pPr>
+      <w:r>
+        <w:t xml:space="preserve">Bibliographic references should be cited in the text by giving the last name of the author(s) and the year of publication, according to the following examples: “Recent work (Simas and Di Gregorio, 2019), …” or “Recently, Simas and Di Gregorio (2019), …”. In the case of three or more authors, the form “(Bravo </w:t>
+      </w:r>
+      <w:r>
+        <w:rPr>
+          <w:i/>
+          <w:iCs/>
+        </w:rPr>
+        <w:t>et al.</w:t>
+      </w:r>
+      <w:r>
+        <w:t xml:space="preserve">, 2018)” should be used. Two or more references having the same authors and publication year must be distinguished by appending “a”, “b”, etc., to the year of publication. For example: “In the works of Santos </w:t>
+      </w:r>
+      <w:r>
+        <w:rPr>
+          <w:i/>
+          <w:iCs/>
+        </w:rPr>
+        <w:t>et al</w:t>
+      </w:r>
+      <w:r>
+        <w:t xml:space="preserve">. (2013a) and Santos </w:t>
+      </w:r>
+      <w:r>
+        <w:rPr>
+          <w:i/>
+          <w:iCs/>
+        </w:rPr>
+        <w:t>et al</w:t>
+      </w:r>
+      <w:r>
+        <w:t>. (2013b), …”.</w:t>
+      </w:r>
+    </w:p>
+    <w:p>
+      <w:pPr>
+        <w:pStyle w:val="SectionBody"/>
+        <w:ind w:firstLine="284"/>
+      </w:pPr>
+      <w:r>
+        <w:t>Acceptable references include journal</w:t>
+      </w:r>
+      <w:r>
+        <w:t xml:space="preserve"> article</w:t>
+      </w:r>
+      <w:r>
+        <w:t xml:space="preserve">s (Bravo </w:t>
+      </w:r>
+      <w:r>
+        <w:rPr>
+          <w:i/>
+          <w:iCs/>
+        </w:rPr>
+        <w:t>et al.,</w:t>
+      </w:r>
+      <w:r>
+        <w:t xml:space="preserve"> 2018), </w:t>
+      </w:r>
+      <w:r>
+        <w:t xml:space="preserve">articles published in conference </w:t>
+      </w:r>
+      <w:r>
+        <w:t xml:space="preserve">proceedings (Santos </w:t>
+      </w:r>
+      <w:r>
+        <w:rPr>
+          <w:i/>
+          <w:iCs/>
+        </w:rPr>
+        <w:t>et al.</w:t>
+      </w:r>
+      <w:r>
+        <w:t xml:space="preserve">, 2013a, 2013b), </w:t>
+      </w:r>
+      <w:r>
+        <w:t>conference proceedings (Carvalho, 2017)</w:t>
+      </w:r>
+      <w:r>
+        <w:t>, books (</w:t>
+      </w:r>
+      <w:proofErr w:type="spellStart"/>
+      <w:r>
+        <w:t>Mendonça</w:t>
+      </w:r>
+      <w:proofErr w:type="spellEnd"/>
+      <w:r>
+        <w:t xml:space="preserve"> and </w:t>
+      </w:r>
+      <w:proofErr w:type="spellStart"/>
+      <w:r>
+        <w:t>Fancello</w:t>
+      </w:r>
+      <w:proofErr w:type="spellEnd"/>
+      <w:r>
+        <w:t>, 2019)</w:t>
+      </w:r>
+      <w:r>
+        <w:t xml:space="preserve">, </w:t>
+      </w:r>
+      <w:r>
+        <w:t>Master’s Theses (Campos, 2018) and Doctoral Dissertations or Doctoral Theses (</w:t>
+      </w:r>
+      <w:proofErr w:type="spellStart"/>
+      <w:r>
+        <w:t>Grando</w:t>
+      </w:r>
+      <w:proofErr w:type="spellEnd"/>
+      <w:r>
+        <w:t>, 2017</w:t>
+      </w:r>
+      <w:r>
+        <w:t xml:space="preserve">), </w:t>
+      </w:r>
+      <w:r>
+        <w:rPr>
+          <w:color w:val="000000"/>
+        </w:rPr>
+        <w:t xml:space="preserve">patents (Fernandes et al., 2018), </w:t>
+      </w:r>
+      <w:r>
+        <w:lastRenderedPageBreak/>
+        <w:t>reports, when publicly available</w:t>
+      </w:r>
+      <w:r>
+        <w:t>,</w:t>
+      </w:r>
+      <w:r>
+        <w:t xml:space="preserve"> (EPE, 2020),</w:t>
+      </w:r>
+      <w:r>
+        <w:t xml:space="preserve"> </w:t>
+      </w:r>
+      <w:r>
+        <w:t>websites and specific pages in websites (MLA, 2020)</w:t>
+      </w:r>
+      <w:r>
+        <w:t xml:space="preserve">, </w:t>
+      </w:r>
+      <w:r>
+        <w:t>and submitted articles (if the journal is identified).</w:t>
+      </w:r>
+      <w:r>
+        <w:t xml:space="preserve"> </w:t>
+      </w:r>
+    </w:p>
+    <w:p>
+      <w:pPr>
+        <w:pStyle w:val="SectionBody"/>
+        <w:ind w:firstLine="284"/>
+      </w:pPr>
+      <w:r>
+        <w:t>References should b</w:t>
+      </w:r>
+      <w:r>
+        <w:t>e listed at the end of the manuscript</w:t>
+      </w:r>
+      <w:r>
+        <w:t xml:space="preserve"> according to instructions provided in Section 4.</w:t>
+      </w:r>
+    </w:p>
+    <w:p>
+      <w:pPr>
+        <w:pStyle w:val="SectionBody"/>
+        <w:ind w:firstLine="0"/>
+        <w:rPr>
+          <w:iCs/>
+        </w:rPr>
+      </w:pPr>
+      <w:r>
+        <w:rPr>
+          <w:iCs/>
+          <w:color w:val="FF0000"/>
+        </w:rPr>
+        <w:t>(single space line, size 10)</w:t>
+      </w:r>
+    </w:p>
+    <w:p>
+      <w:pPr>
+        <w:pStyle w:val="Sectionsubheader"/>
+      </w:pPr>
+      <w:r>
+        <w:t>Section titles and subtitles</w:t>
+      </w:r>
+    </w:p>
+    <w:p>
+      <w:pPr>
+        <w:pStyle w:val="SectionBody"/>
+        <w:ind w:firstLine="0"/>
+        <w:rPr>
+          <w:iCs/>
+        </w:rPr>
+      </w:pPr>
+      <w:r>
+        <w:rPr>
+          <w:iCs/>
+          <w:color w:val="FF0000"/>
+        </w:rPr>
+        <w:t>(single space line, size 10)</w:t>
+      </w:r>
+    </w:p>
+    <w:p>
+      <w:pPr>
+        <w:pStyle w:val="SectionBody"/>
+        <w:ind w:firstLine="284"/>
+      </w:pPr>
+      <w:r>
+        <w:t xml:space="preserve">The section headers and sub headers must be aligned at left, typed with Times New Roman, size 10, bold style font. They must be numbered using Arabic numerals separated by points. No more than 3 sublevels should be used. One single line size 10 must be included above and below each section title/subtitle. </w:t>
+      </w:r>
+    </w:p>
+    <w:p>
+      <w:pPr>
+        <w:pStyle w:val="SectionBody"/>
+        <w:ind w:firstLine="0"/>
+        <w:rPr>
+          <w:iCs/>
+        </w:rPr>
+      </w:pPr>
+      <w:r>
+        <w:rPr>
+          <w:iCs/>
+          <w:color w:val="FF0000"/>
+        </w:rPr>
+        <w:t>(single space line, size 10)</w:t>
+      </w:r>
+    </w:p>
+    <w:p>
+      <w:pPr>
+        <w:pStyle w:val="Sectionsubheader"/>
+      </w:pPr>
+      <w:r>
+        <w:t>Mathematical equations</w:t>
+      </w:r>
+    </w:p>
+    <w:p>
+      <w:pPr>
+        <w:pStyle w:val="Corpodetexto3"/>
+        <w:rPr>
+          <w:b/>
+          <w:bCs/>
+          <w:color w:val="000000"/>
+          <w:sz w:val="20"/>
+          <w:lang w:val="en-US"/>
+        </w:rPr>
+      </w:pPr>
+      <w:r>
+        <w:rPr>
+          <w:iCs/>
+          <w:sz w:val="20"/>
+          <w:lang w:val="en-US"/>
+        </w:rPr>
+        <w:t>(single space line, size 10)</w:t>
+      </w:r>
+    </w:p>
+    <w:p>
+      <w:pPr>
+        <w:pStyle w:val="SectionBody"/>
+        <w:ind w:firstLine="284"/>
+      </w:pPr>
+      <w:r>
+        <w:t>The mathematical equations must be indented by 0.5 cm from the left margin. They must be typed using Times New Roman</w:t>
+      </w:r>
+      <w:r>
+        <w:t xml:space="preserve"> (or Cambria Math)</w:t>
+      </w:r>
+      <w:r>
+        <w:t xml:space="preserve">, </w:t>
+      </w:r>
+      <w:r>
+        <w:rPr>
+          <w:i/>
+          <w:iCs/>
+        </w:rPr>
+        <w:t>italic</w:t>
+      </w:r>
+      <w:r>
+        <w:t>, size 10 pt. font. Arabic numerals must be used as equation numbers, enclosed between parentheses, right-a</w:t>
+      </w:r>
+      <w:r>
+        <w:t>ligned, as shown in the example</w:t>
+      </w:r>
+      <w:r>
+        <w:t xml:space="preserve"> below. Equations should be referred to either as “Eq. </w:t>
+      </w:r>
+      <w:r>
+        <w:fldChar w:fldCharType="begin"/>
+      </w:r>
+      <w:r>
+        <w:instrText xml:space="preserve"> REF _Ref60959585 \h  \* MERGEFORMAT </w:instrText>
+      </w:r>
+      <w:r>
+        <w:fldChar w:fldCharType="separate"/>
+      </w:r>
+      <w:r>
+        <w:t>(</w:t>
+      </w:r>
+      <w:r>
+        <w:rPr>
+          <w:noProof/>
+        </w:rPr>
+        <w:t>1</w:t>
+      </w:r>
+      <w:r>
+        <w:fldChar w:fldCharType="end"/>
+      </w:r>
+      <w:r>
+        <w:t xml:space="preserve">)” in the middle of a phrase or as “Equation </w:t>
+      </w:r>
+      <w:r>
+        <w:fldChar w:fldCharType="begin"/>
+      </w:r>
+      <w:r>
+        <w:instrText xml:space="preserve"> REF _Ref60959585 \h  \* MERGEFORMAT </w:instrText>
+      </w:r>
+      <w:r>
+        <w:fldChar w:fldCharType="separate"/>
+      </w:r>
+      <w:r>
+        <w:t>(</w:t>
+      </w:r>
+      <w:r>
+        <w:rPr>
+          <w:noProof/>
+        </w:rPr>
+        <w:t>1</w:t>
+      </w:r>
+      <w:r>
+        <w:fldChar w:fldCharType="end"/>
+      </w:r>
+      <w:r>
+        <w:t xml:space="preserve">)” in the beginning of a sentence. Matrix and vector quantities can be indicated either by brackets and braces, as in Eq. </w:t>
+      </w:r>
+      <w:r>
+        <w:fldChar w:fldCharType="begin"/>
+      </w:r>
+      <w:r>
+        <w:instrText xml:space="preserve"> REF _Ref60959585 \h  \* MERGEFORMAT </w:instrText>
+      </w:r>
+      <w:r>
+        <w:fldChar w:fldCharType="separate"/>
+      </w:r>
+      <w:r>
+        <w:t>(</w:t>
+      </w:r>
+      <w:r>
+        <w:rPr>
+          <w:noProof/>
+        </w:rPr>
+        <w:t>1</w:t>
+      </w:r>
+      <w:r>
+        <w:fldChar w:fldCharType="end"/>
+      </w:r>
+      <w:r>
+        <w:t xml:space="preserve">), or in bold style, as in Eq. </w:t>
+      </w:r>
+      <w:r>
+        <w:fldChar w:fldCharType="begin"/>
+      </w:r>
+      <w:r>
+        <w:instrText xml:space="preserve"> REF _Ref60959611 \h  \* MERGEFORMAT </w:instrText>
+      </w:r>
+      <w:r>
+        <w:fldChar w:fldCharType="separate"/>
+      </w:r>
+      <w:r>
+        <w:t>(</w:t>
+      </w:r>
+      <w:r>
+        <w:rPr>
+          <w:noProof/>
+        </w:rPr>
+        <w:t>2</w:t>
+      </w:r>
+      <w:r>
+        <w:fldChar w:fldCharType="end"/>
+      </w:r>
+      <w:r>
+        <w:t>). One blank line must be included above and below each equation.</w:t>
+      </w:r>
+      <w:r>
+        <w:t xml:space="preserve"> </w:t>
+      </w:r>
+      <w:r>
+        <w:t>Symbols used in the equations must be defined immediately before or after their first appearance</w:t>
+      </w:r>
+      <w:r>
+        <w:t>.</w:t>
+      </w:r>
+    </w:p>
+    <w:p>
+      <w:pPr>
+        <w:pStyle w:val="SectionBody"/>
+        <w:ind w:firstLine="284"/>
+      </w:pPr>
+      <w:r>
+        <w:t>“The equation of the dynamical system is written in one of the two forms,</w:t>
+      </w:r>
+    </w:p>
+    <w:p>
+      <w:pPr>
+        <w:pStyle w:val="EquationLine"/>
+        <w:ind w:left="0"/>
+        <w:rPr>
+          <w:color w:val="FF0000"/>
+        </w:rPr>
+      </w:pPr>
+      <w:r>
+        <w:rPr>
+          <w:color w:val="FF0000"/>
+        </w:rPr>
+        <w:t>(single space line, size 10)</w:t>
+      </w:r>
+    </w:p>
+    <w:tbl>
+      <w:tblPr>
+        <w:tblStyle w:val="Tabelacomgrade"/>
+        <w:tblW w:w="0" w:type="auto"/>
+        <w:tblBorders>
+          <w:top w:val="none" w:sz="0" w:space="0" w:color="auto"/>
+          <w:left w:val="none" w:sz="0" w:space="0" w:color="auto"/>
+          <w:bottom w:val="none" w:sz="0" w:space="0" w:color="auto"/>
+          <w:right w:val="none" w:sz="0" w:space="0" w:color="auto"/>
+          <w:insideH w:val="none" w:sz="0" w:space="0" w:color="auto"/>
+          <w:insideV w:val="none" w:sz="0" w:space="0" w:color="auto"/>
+        </w:tblBorders>
+        <w:tblLook w:val="04A0" w:firstRow="1" w:lastRow="0" w:firstColumn="1" w:lastColumn="0" w:noHBand="0" w:noVBand="1"/>
+      </w:tblPr>
+      <w:tblGrid>
+        <w:gridCol w:w="9067"/>
+        <w:gridCol w:w="562"/>
+      </w:tblGrid>
+      <w:tr>
+        <w:tc>
+          <w:tcPr>
+            <w:tcW w:w="9067" w:type="dxa"/>
+          </w:tcPr>
+          <w:p>
+            <w:pPr>
+              <w:pStyle w:val="EquationLine"/>
+            </w:pPr>
+            <m:oMath>
+              <m:d>
+                <m:dPr>
+                  <m:begChr m:val="["/>
+                  <m:endChr m:val="]"/>
+                  <m:ctrlPr>
+                    <w:rPr>
+                      <w:rFonts w:ascii="Cambria Math" w:hAnsi="Cambria Math"/>
+                    </w:rPr>
+                  </m:ctrlPr>
+                </m:dPr>
+                <m:e>
+                  <m:r>
+                    <w:rPr>
+                      <w:rFonts w:ascii="Cambria Math" w:hAnsi="Cambria Math"/>
+                    </w:rPr>
+                    <m:t>M</m:t>
+                  </m:r>
+                </m:e>
+              </m:d>
+              <m:d>
+                <m:dPr>
+                  <m:begChr m:val="{"/>
+                  <m:endChr m:val="}"/>
+                  <m:ctrlPr>
+                    <w:rPr>
+                      <w:rFonts w:ascii="Cambria Math" w:hAnsi="Cambria Math"/>
+                    </w:rPr>
+                  </m:ctrlPr>
+                </m:dPr>
+                <m:e>
+                  <m:acc>
+                    <m:accPr>
+                      <m:chr m:val="̈"/>
+                      <m:ctrlPr>
+                        <w:rPr>
+                          <w:rFonts w:ascii="Cambria Math" w:hAnsi="Cambria Math"/>
+                        </w:rPr>
+                      </m:ctrlPr>
+                    </m:accPr>
+                    <m:e>
+                      <m:r>
+                        <w:rPr>
+                          <w:rFonts w:ascii="Cambria Math" w:hAnsi="Cambria Math"/>
+                        </w:rPr>
+                        <m:t>x</m:t>
+                      </m:r>
+                    </m:e>
+                  </m:acc>
+                  <m:r>
+                    <m:rPr>
+                      <m:sty m:val="p"/>
+                    </m:rPr>
+                    <w:rPr>
+                      <w:rFonts w:ascii="Cambria Math" w:hAnsi="Cambria Math"/>
+                    </w:rPr>
+                    <m:t>(</m:t>
+                  </m:r>
+                  <m:r>
+                    <w:rPr>
+                      <w:rFonts w:ascii="Cambria Math" w:hAnsi="Cambria Math"/>
+                    </w:rPr>
+                    <m:t>t</m:t>
+                  </m:r>
+                  <m:r>
+                    <m:rPr>
+                      <m:sty m:val="p"/>
+                    </m:rPr>
+                    <w:rPr>
+                      <w:rFonts w:ascii="Cambria Math" w:hAnsi="Cambria Math"/>
+                    </w:rPr>
+                    <m:t>)</m:t>
+                  </m:r>
+                </m:e>
+              </m:d>
+              <m:r>
+                <m:rPr>
+                  <m:sty m:val="p"/>
+                </m:rPr>
+                <w:rPr>
+                  <w:rFonts w:ascii="Cambria Math" w:hAnsi="Cambria Math"/>
+                </w:rPr>
+                <m:t>+</m:t>
+              </m:r>
+              <m:d>
+                <m:dPr>
+                  <m:begChr m:val="["/>
+                  <m:endChr m:val="]"/>
+                  <m:ctrlPr>
+                    <w:rPr>
+                      <w:rFonts w:ascii="Cambria Math" w:hAnsi="Cambria Math"/>
+                    </w:rPr>
+                  </m:ctrlPr>
+                </m:dPr>
+                <m:e>
+                  <m:r>
+                    <w:rPr>
+                      <w:rFonts w:ascii="Cambria Math" w:hAnsi="Cambria Math"/>
+                    </w:rPr>
+                    <m:t>C</m:t>
+                  </m:r>
+                </m:e>
+              </m:d>
+              <m:d>
+                <m:dPr>
+                  <m:begChr m:val="{"/>
+                  <m:endChr m:val="}"/>
+                  <m:ctrlPr>
+                    <w:rPr>
+                      <w:rFonts w:ascii="Cambria Math" w:hAnsi="Cambria Math"/>
+                    </w:rPr>
+                  </m:ctrlPr>
+                </m:dPr>
+                <m:e>
+                  <m:acc>
+                    <m:accPr>
+                      <m:chr m:val="̇"/>
+                      <m:ctrlPr>
+                        <w:rPr>
+                          <w:rFonts w:ascii="Cambria Math" w:hAnsi="Cambria Math"/>
+                        </w:rPr>
+                      </m:ctrlPr>
+                    </m:accPr>
+                    <m:e>
+                      <m:r>
+                        <w:rPr>
+                          <w:rFonts w:ascii="Cambria Math" w:hAnsi="Cambria Math"/>
+                        </w:rPr>
+                        <m:t>x</m:t>
+                      </m:r>
+                    </m:e>
+                  </m:acc>
+                  <m:r>
+                    <m:rPr>
+                      <m:sty m:val="p"/>
+                    </m:rPr>
+                    <w:rPr>
+                      <w:rFonts w:ascii="Cambria Math" w:hAnsi="Cambria Math"/>
+                    </w:rPr>
+                    <m:t>(</m:t>
+                  </m:r>
+                  <m:r>
+                    <w:rPr>
+                      <w:rFonts w:ascii="Cambria Math" w:hAnsi="Cambria Math"/>
+                    </w:rPr>
+                    <m:t>t</m:t>
+                  </m:r>
+                  <m:r>
+                    <m:rPr>
+                      <m:sty m:val="p"/>
+                    </m:rPr>
+                    <w:rPr>
+                      <w:rFonts w:ascii="Cambria Math" w:hAnsi="Cambria Math"/>
+                    </w:rPr>
+                    <m:t>)</m:t>
+                  </m:r>
+                </m:e>
+              </m:d>
+              <m:r>
+                <m:rPr>
+                  <m:sty m:val="p"/>
+                </m:rPr>
+                <w:rPr>
+                  <w:rFonts w:ascii="Cambria Math" w:hAnsi="Cambria Math"/>
+                </w:rPr>
+                <m:t>+</m:t>
+              </m:r>
+              <m:d>
+                <m:dPr>
+                  <m:begChr m:val="["/>
+                  <m:endChr m:val="]"/>
+                  <m:ctrlPr>
+                    <w:rPr>
+                      <w:rFonts w:ascii="Cambria Math" w:hAnsi="Cambria Math"/>
+                    </w:rPr>
+                  </m:ctrlPr>
+                </m:dPr>
+                <m:e>
+                  <m:r>
+                    <w:rPr>
+                      <w:rFonts w:ascii="Cambria Math" w:hAnsi="Cambria Math"/>
+                    </w:rPr>
+                    <m:t>K</m:t>
+                  </m:r>
+                </m:e>
+              </m:d>
+              <m:d>
+                <m:dPr>
+                  <m:begChr m:val="{"/>
+                  <m:endChr m:val="}"/>
+                  <m:ctrlPr>
+                    <w:rPr>
+                      <w:rFonts w:ascii="Cambria Math" w:hAnsi="Cambria Math"/>
+                    </w:rPr>
+                  </m:ctrlPr>
+                </m:dPr>
+                <m:e>
+                  <m:r>
+                    <w:rPr>
+                      <w:rFonts w:ascii="Cambria Math" w:hAnsi="Cambria Math"/>
+                    </w:rPr>
+                    <m:t>x</m:t>
+                  </m:r>
+                  <m:r>
+                    <m:rPr>
+                      <m:sty m:val="p"/>
+                    </m:rPr>
+                    <w:rPr>
+                      <w:rFonts w:ascii="Cambria Math" w:hAnsi="Cambria Math"/>
+                    </w:rPr>
+                    <m:t>(</m:t>
+                  </m:r>
+                  <m:r>
+                    <w:rPr>
+                      <w:rFonts w:ascii="Cambria Math" w:hAnsi="Cambria Math"/>
+                    </w:rPr>
+                    <m:t>t</m:t>
+                  </m:r>
+                  <m:r>
+                    <m:rPr>
+                      <m:sty m:val="p"/>
+                    </m:rPr>
+                    <w:rPr>
+                      <w:rFonts w:ascii="Cambria Math" w:hAnsi="Cambria Math"/>
+                    </w:rPr>
+                    <m:t>)</m:t>
+                  </m:r>
+                </m:e>
+              </m:d>
+              <m:r>
+                <m:rPr>
+                  <m:sty m:val="p"/>
+                </m:rPr>
+                <w:rPr>
+                  <w:rFonts w:ascii="Cambria Math" w:hAnsi="Cambria Math"/>
+                </w:rPr>
+                <m:t>={</m:t>
+              </m:r>
+              <m:r>
+                <w:rPr>
+                  <w:rFonts w:ascii="Cambria Math" w:hAnsi="Cambria Math"/>
+                </w:rPr>
+                <m:t>f</m:t>
+              </m:r>
+              <m:d>
+                <m:dPr>
+                  <m:ctrlPr>
+                    <w:rPr>
+                      <w:rFonts w:ascii="Cambria Math" w:hAnsi="Cambria Math"/>
+                    </w:rPr>
+                  </m:ctrlPr>
+                </m:dPr>
+                <m:e>
+                  <m:r>
+                    <w:rPr>
+                      <w:rFonts w:ascii="Cambria Math" w:hAnsi="Cambria Math"/>
+                    </w:rPr>
+                    <m:t>t</m:t>
+                  </m:r>
+                </m:e>
+              </m:d>
+              <m:r>
+                <m:rPr>
+                  <m:sty m:val="p"/>
+                </m:rPr>
+                <w:rPr>
+                  <w:rFonts w:ascii="Cambria Math" w:hAnsi="Cambria Math"/>
+                </w:rPr>
+                <m:t>}</m:t>
+              </m:r>
+            </m:oMath>
+            <w:r>
+              <w:t>,</w:t>
+            </w:r>
+          </w:p>
+        </w:tc>
+        <w:tc>
+          <w:tcPr>
+            <w:tcW w:w="562" w:type="dxa"/>
+          </w:tcPr>
+          <w:p>
+            <w:pPr>
+              <w:pStyle w:val="SectionBody"/>
+              <w:ind w:firstLine="0"/>
+              <w:jc w:val="right"/>
+            </w:pPr>
+            <w:bookmarkStart w:id="0" w:name="_Ref60959585"/>
+            <w:r>
+              <w:t>(</w:t>
+            </w:r>
+            <w:r>
+              <w:fldChar w:fldCharType="begin"/>
+            </w:r>
+            <w:r>
+              <w:instrText xml:space="preserve"> SEQ Equation \* ARABIC </w:instrText>
+            </w:r>
+            <w:r>
+              <w:fldChar w:fldCharType="separate"/>
+            </w:r>
+            <w:r>
+              <w:rPr>
+                <w:noProof/>
+              </w:rPr>
+              <w:t>1</w:t>
+            </w:r>
+            <w:r>
+              <w:fldChar w:fldCharType="end"/>
+            </w:r>
+            <w:bookmarkEnd w:id="0"/>
+            <w:r>
+              <w:t>)</w:t>
+            </w:r>
+          </w:p>
+        </w:tc>
+      </w:tr>
+    </w:tbl>
+    <w:p>
+      <w:pPr>
+        <w:pStyle w:val="SectionBody"/>
+        <w:ind w:firstLine="0"/>
+        <w:rPr>
+          <w:iCs/>
+          <w:color w:val="FF0000"/>
+        </w:rPr>
+      </w:pPr>
+      <w:r>
+        <w:rPr>
+          <w:iCs/>
+          <w:color w:val="FF0000"/>
+        </w:rPr>
+        <w:t>(single space line, size 10)</w:t>
+      </w:r>
+    </w:p>
+    <w:p>
+      <w:pPr>
+        <w:pStyle w:val="SectionBody"/>
+        <w:ind w:firstLine="0"/>
+      </w:pPr>
+      <w:r>
+        <w:t>or,</w:t>
+      </w:r>
+    </w:p>
+    <w:p>
+      <w:pPr>
+        <w:pStyle w:val="SectionBody"/>
+        <w:ind w:firstLine="0"/>
+        <w:rPr>
+          <w:iCs/>
+          <w:color w:val="FF0000"/>
+        </w:rPr>
+      </w:pPr>
+      <w:r>
+        <w:rPr>
+          <w:iCs/>
+          <w:color w:val="FF0000"/>
+        </w:rPr>
+        <w:t>(single space line, size 10)</w:t>
+      </w:r>
+    </w:p>
+    <w:tbl>
+      <w:tblPr>
+        <w:tblStyle w:val="Tabelacomgrade"/>
+        <w:tblW w:w="0" w:type="auto"/>
+        <w:tblBorders>
+          <w:top w:val="none" w:sz="0" w:space="0" w:color="auto"/>
+          <w:left w:val="none" w:sz="0" w:space="0" w:color="auto"/>
+          <w:bottom w:val="none" w:sz="0" w:space="0" w:color="auto"/>
+          <w:right w:val="none" w:sz="0" w:space="0" w:color="auto"/>
+          <w:insideH w:val="none" w:sz="0" w:space="0" w:color="auto"/>
+          <w:insideV w:val="none" w:sz="0" w:space="0" w:color="auto"/>
+        </w:tblBorders>
+        <w:tblLook w:val="04A0" w:firstRow="1" w:lastRow="0" w:firstColumn="1" w:lastColumn="0" w:noHBand="0" w:noVBand="1"/>
+      </w:tblPr>
+      <w:tblGrid>
+        <w:gridCol w:w="9067"/>
+        <w:gridCol w:w="562"/>
+      </w:tblGrid>
+      <w:tr>
+        <w:tc>
+          <w:tcPr>
+            <w:tcW w:w="9067" w:type="dxa"/>
+          </w:tcPr>
+          <w:p>
+            <w:pPr>
+              <w:pStyle w:val="EquationLine"/>
+            </w:pPr>
+            <m:oMath>
+              <m:r>
+                <m:rPr>
+                  <m:sty m:val="bi"/>
+                </m:rPr>
+                <w:rPr>
+                  <w:rFonts w:ascii="Cambria Math" w:hAnsi="Cambria Math"/>
+                </w:rPr>
+                <m:t>M</m:t>
+              </m:r>
+              <m:acc>
+                <m:accPr>
+                  <m:chr m:val="̈"/>
+                  <m:ctrlPr>
+                    <w:rPr>
+                      <w:rFonts w:ascii="Cambria Math" w:hAnsi="Cambria Math"/>
+                    </w:rPr>
+                  </m:ctrlPr>
+                </m:accPr>
+                <m:e>
+                  <m:r>
+                    <m:rPr>
+                      <m:sty m:val="bi"/>
+                    </m:rPr>
+                    <w:rPr>
+                      <w:rFonts w:ascii="Cambria Math" w:hAnsi="Cambria Math"/>
+                    </w:rPr>
+                    <m:t>x</m:t>
+                  </m:r>
+                </m:e>
+              </m:acc>
+              <m:d>
+                <m:dPr>
+                  <m:ctrlPr>
+                    <w:rPr>
+                      <w:rFonts w:ascii="Cambria Math" w:hAnsi="Cambria Math"/>
+                    </w:rPr>
+                  </m:ctrlPr>
+                </m:dPr>
+                <m:e>
+                  <m:r>
+                    <w:rPr>
+                      <w:rFonts w:ascii="Cambria Math" w:hAnsi="Cambria Math"/>
+                    </w:rPr>
+                    <m:t>t</m:t>
+                  </m:r>
+                </m:e>
+              </m:d>
+              <m:r>
+                <m:rPr>
+                  <m:sty m:val="p"/>
+                </m:rPr>
+                <w:rPr>
+                  <w:rFonts w:ascii="Cambria Math" w:hAnsi="Cambria Math"/>
+                </w:rPr>
+                <m:t>+</m:t>
+              </m:r>
+              <m:r>
+                <m:rPr>
+                  <m:sty m:val="bi"/>
+                </m:rPr>
+                <w:rPr>
+                  <w:rFonts w:ascii="Cambria Math" w:hAnsi="Cambria Math"/>
+                </w:rPr>
+                <m:t>C</m:t>
+              </m:r>
+              <m:acc>
+                <m:accPr>
+                  <m:chr m:val="̇"/>
+                  <m:ctrlPr>
+                    <w:rPr>
+                      <w:rFonts w:ascii="Cambria Math" w:hAnsi="Cambria Math"/>
+                    </w:rPr>
+                  </m:ctrlPr>
+                </m:accPr>
+                <m:e>
+                  <m:r>
+                    <m:rPr>
+                      <m:sty m:val="bi"/>
+                    </m:rPr>
+                    <w:rPr>
+                      <w:rFonts w:ascii="Cambria Math" w:hAnsi="Cambria Math"/>
+                    </w:rPr>
+                    <m:t>x</m:t>
+                  </m:r>
+                </m:e>
+              </m:acc>
+              <m:d>
+                <m:dPr>
+                  <m:ctrlPr>
+                    <w:rPr>
+                      <w:rFonts w:ascii="Cambria Math" w:hAnsi="Cambria Math"/>
+                    </w:rPr>
+                  </m:ctrlPr>
+                </m:dPr>
+                <m:e>
+                  <m:r>
+                    <w:rPr>
+                      <w:rFonts w:ascii="Cambria Math" w:hAnsi="Cambria Math"/>
+                    </w:rPr>
+                    <m:t>t</m:t>
+                  </m:r>
+                </m:e>
+              </m:d>
+              <m:r>
+                <m:rPr>
+                  <m:sty m:val="p"/>
+                </m:rPr>
+                <w:rPr>
+                  <w:rFonts w:ascii="Cambria Math" w:hAnsi="Cambria Math"/>
+                </w:rPr>
+                <m:t>+</m:t>
+              </m:r>
+              <m:r>
+                <m:rPr>
+                  <m:sty m:val="bi"/>
+                </m:rPr>
+                <w:rPr>
+                  <w:rFonts w:ascii="Cambria Math" w:hAnsi="Cambria Math"/>
+                </w:rPr>
+                <m:t>Kx</m:t>
+              </m:r>
+              <m:d>
+                <m:dPr>
+                  <m:ctrlPr>
+                    <w:rPr>
+                      <w:rFonts w:ascii="Cambria Math" w:hAnsi="Cambria Math"/>
+                    </w:rPr>
+                  </m:ctrlPr>
+                </m:dPr>
+                <m:e>
+                  <m:r>
+                    <w:rPr>
+                      <w:rFonts w:ascii="Cambria Math" w:hAnsi="Cambria Math"/>
+                    </w:rPr>
+                    <m:t>t</m:t>
+                  </m:r>
+                </m:e>
+              </m:d>
+              <m:r>
+                <m:rPr>
+                  <m:sty m:val="p"/>
+                </m:rPr>
+                <w:rPr>
+                  <w:rFonts w:ascii="Cambria Math" w:hAnsi="Cambria Math"/>
+                </w:rPr>
+                <m:t>=</m:t>
+              </m:r>
+              <m:r>
+                <m:rPr>
+                  <m:sty m:val="bi"/>
+                </m:rPr>
+                <w:rPr>
+                  <w:rFonts w:ascii="Cambria Math" w:hAnsi="Cambria Math"/>
+                </w:rPr>
+                <m:t>f</m:t>
+              </m:r>
+              <m:r>
+                <m:rPr>
+                  <m:sty m:val="p"/>
+                </m:rPr>
+                <w:rPr>
+                  <w:rFonts w:ascii="Cambria Math" w:hAnsi="Cambria Math"/>
+                </w:rPr>
+                <m:t>(</m:t>
+              </m:r>
+              <m:r>
+                <w:rPr>
+                  <w:rFonts w:ascii="Cambria Math" w:hAnsi="Cambria Math"/>
+                </w:rPr>
+                <m:t>t</m:t>
+              </m:r>
+              <m:r>
+                <m:rPr>
+                  <m:sty m:val="p"/>
+                </m:rPr>
+                <w:rPr>
+                  <w:rFonts w:ascii="Cambria Math" w:hAnsi="Cambria Math"/>
+                </w:rPr>
+                <m:t>)</m:t>
+              </m:r>
+            </m:oMath>
+            <w:r>
+              <w:t>,</w:t>
+            </w:r>
+          </w:p>
+        </w:tc>
+        <w:tc>
+          <w:tcPr>
+            <w:tcW w:w="562" w:type="dxa"/>
+          </w:tcPr>
+          <w:p>
+            <w:pPr>
+              <w:pStyle w:val="SectionBody"/>
+              <w:ind w:firstLine="0"/>
+              <w:jc w:val="right"/>
+            </w:pPr>
+            <w:bookmarkStart w:id="1" w:name="_Ref60959611"/>
+            <w:r>
+              <w:t>(</w:t>
+            </w:r>
+            <w:r>
+              <w:fldChar w:fldCharType="begin"/>
+            </w:r>
+            <w:r>
+              <w:instrText xml:space="preserve"> SEQ Equation \* ARABIC </w:instrText>
+            </w:r>
+            <w:r>
+              <w:fldChar w:fldCharType="separate"/>
+            </w:r>
+            <w:r>
+              <w:rPr>
+                <w:noProof/>
+              </w:rPr>
+              <w:t>2</w:t>
+            </w:r>
+            <w:r>
+              <w:fldChar w:fldCharType="end"/>
+            </w:r>
+            <w:bookmarkEnd w:id="1"/>
+            <w:r>
+              <w:t>)</w:t>
+            </w:r>
+          </w:p>
+        </w:tc>
+      </w:tr>
+    </w:tbl>
+    <w:p>
+      <w:pPr>
+        <w:pStyle w:val="SectionBody"/>
+        <w:ind w:firstLine="0"/>
+        <w:rPr>
+          <w:iCs/>
+          <w:color w:val="FF0000"/>
+        </w:rPr>
+      </w:pPr>
+      <w:r>
+        <w:rPr>
+          <w:iCs/>
+          <w:color w:val="FF0000"/>
+        </w:rPr>
+        <w:t>(single space line, size 10)</w:t>
+      </w:r>
+    </w:p>
+    <w:p>
+      <w:pPr>
+        <w:pStyle w:val="SectionBody"/>
+        <w:ind w:firstLine="0"/>
+        <w:rPr>
+          <w:iCs/>
+          <w:color w:val="FF0000"/>
+        </w:rPr>
+      </w:pPr>
+      <w:r>
+        <w:t xml:space="preserve">where </w:t>
+      </w:r>
+      <m:oMath>
+        <m:d>
+          <m:dPr>
+            <m:begChr m:val="["/>
+            <m:endChr m:val="]"/>
+            <m:ctrlPr>
+              <w:rPr>
+                <w:rFonts w:ascii="Cambria Math" w:hAnsi="Cambria Math"/>
+              </w:rPr>
+            </m:ctrlPr>
+          </m:dPr>
+          <m:e>
+            <m:r>
+              <w:rPr>
+                <w:rFonts w:ascii="Cambria Math" w:hAnsi="Cambria Math"/>
+              </w:rPr>
+              <m:t>M</m:t>
+            </m:r>
+          </m:e>
+        </m:d>
+      </m:oMath>
+      <w:r>
+        <w:t xml:space="preserve"> or </w:t>
+      </w:r>
+      <m:oMath>
+        <m:r>
+          <m:rPr>
+            <m:sty m:val="bi"/>
+          </m:rPr>
+          <w:rPr>
+            <w:rFonts w:ascii="Cambria Math" w:hAnsi="Cambria Math"/>
+          </w:rPr>
+          <m:t>M</m:t>
+        </m:r>
+      </m:oMath>
+      <w:r>
+        <w:rPr>
+          <w:bCs/>
+        </w:rPr>
+        <w:t>,</w:t>
+      </w:r>
+      <w:r>
+        <w:rPr>
+          <w:bCs/>
+        </w:rPr>
+        <w:t xml:space="preserve"> </w:t>
+      </w:r>
+      <m:oMath>
+        <m:d>
+          <m:dPr>
+            <m:begChr m:val="["/>
+            <m:endChr m:val="]"/>
+            <m:ctrlPr>
+              <w:rPr>
+                <w:rFonts w:ascii="Cambria Math" w:hAnsi="Cambria Math"/>
+              </w:rPr>
+            </m:ctrlPr>
+          </m:dPr>
+          <m:e>
+            <m:r>
+              <w:rPr>
+                <w:rFonts w:ascii="Cambria Math" w:hAnsi="Cambria Math"/>
+              </w:rPr>
+              <m:t>C</m:t>
+            </m:r>
+          </m:e>
+        </m:d>
+      </m:oMath>
+      <w:r>
+        <w:t xml:space="preserve"> or</w:t>
+      </w:r>
+      <w:r>
+        <w:rPr>
+          <w:b/>
+          <w:bCs/>
+        </w:rPr>
+        <w:t xml:space="preserve"> </w:t>
+      </w:r>
+      <m:oMath>
+        <m:r>
+          <m:rPr>
+            <m:sty m:val="bi"/>
+          </m:rPr>
+          <w:rPr>
+            <w:rFonts w:ascii="Cambria Math" w:hAnsi="Cambria Math"/>
+          </w:rPr>
+          <m:t>C</m:t>
+        </m:r>
+      </m:oMath>
+      <w:r>
+        <w:rPr>
+          <w:bCs/>
+        </w:rPr>
+        <w:t>,</w:t>
+      </w:r>
+      <w:r>
+        <w:rPr>
+          <w:bCs/>
+        </w:rPr>
+        <w:t xml:space="preserve"> and </w:t>
+      </w:r>
+      <m:oMath>
+        <m:d>
+          <m:dPr>
+            <m:begChr m:val="["/>
+            <m:endChr m:val="]"/>
+            <m:ctrlPr>
+              <w:rPr>
+                <w:rFonts w:ascii="Cambria Math" w:hAnsi="Cambria Math"/>
+              </w:rPr>
+            </m:ctrlPr>
+          </m:dPr>
+          <m:e>
+            <m:r>
+              <w:rPr>
+                <w:rFonts w:ascii="Cambria Math" w:hAnsi="Cambria Math"/>
+              </w:rPr>
+              <m:t>K</m:t>
+            </m:r>
+          </m:e>
+        </m:d>
+      </m:oMath>
+      <w:r>
+        <w:t xml:space="preserve"> or</w:t>
+      </w:r>
+      <w:r>
+        <w:rPr>
+          <w:b/>
+          <w:bCs/>
+        </w:rPr>
+        <w:t xml:space="preserve"> </w:t>
+      </w:r>
+      <m:oMath>
+        <m:r>
+          <m:rPr>
+            <m:sty m:val="bi"/>
+          </m:rPr>
+          <w:rPr>
+            <w:rFonts w:ascii="Cambria Math" w:hAnsi="Cambria Math"/>
+          </w:rPr>
+          <m:t>K</m:t>
+        </m:r>
+      </m:oMath>
+      <w:r>
+        <w:rPr>
+          <w:b/>
+          <w:bCs/>
+        </w:rPr>
+        <w:t xml:space="preserve"> </w:t>
+      </w:r>
+      <w:r>
+        <w:t>are</w:t>
+      </w:r>
+      <w:r>
+        <w:t xml:space="preserve"> the </w:t>
+      </w:r>
+      <w:r>
+        <w:t>mass, dissipation, and stiffness matrices, respectively</w:t>
+      </w:r>
+      <w:r>
+        <w:t>,</w:t>
+      </w:r>
+      <w:r>
+        <w:t xml:space="preserve"> and</w:t>
+      </w:r>
+      <m:oMath>
+        <m:r>
+          <m:rPr>
+            <m:sty m:val="p"/>
+          </m:rPr>
+          <w:rPr>
+            <w:rFonts w:ascii="Cambria Math" w:hAnsi="Cambria Math"/>
+          </w:rPr>
+          <m:t xml:space="preserve"> </m:t>
+        </m:r>
+        <m:d>
+          <m:dPr>
+            <m:begChr m:val="{"/>
+            <m:endChr m:val="}"/>
+            <m:ctrlPr>
+              <w:rPr>
+                <w:rFonts w:ascii="Cambria Math" w:hAnsi="Cambria Math"/>
+              </w:rPr>
+            </m:ctrlPr>
+          </m:dPr>
+          <m:e>
+            <m:acc>
+              <m:accPr>
+                <m:chr m:val="̈"/>
+                <m:ctrlPr>
+                  <w:rPr>
+                    <w:rFonts w:ascii="Cambria Math" w:hAnsi="Cambria Math"/>
+                  </w:rPr>
+                </m:ctrlPr>
+              </m:accPr>
+              <m:e>
+                <m:r>
+                  <w:rPr>
+                    <w:rFonts w:ascii="Cambria Math" w:hAnsi="Cambria Math"/>
+                  </w:rPr>
+                  <m:t>x</m:t>
+                </m:r>
+              </m:e>
+            </m:acc>
+          </m:e>
+        </m:d>
+      </m:oMath>
+      <w:r>
+        <w:t xml:space="preserve"> or</w:t>
+      </w:r>
+      <w:r>
+        <w:t xml:space="preserve"> </w:t>
+      </w:r>
+      <m:oMath>
+        <m:acc>
+          <m:accPr>
+            <m:chr m:val="̈"/>
+            <m:ctrlPr>
+              <w:rPr>
+                <w:rFonts w:ascii="Cambria Math" w:hAnsi="Cambria Math"/>
+                <w:i/>
+              </w:rPr>
+            </m:ctrlPr>
+          </m:accPr>
+          <m:e>
+            <m:r>
+              <m:rPr>
+                <m:sty m:val="bi"/>
+              </m:rPr>
+              <w:rPr>
+                <w:rFonts w:ascii="Cambria Math" w:hAnsi="Cambria Math"/>
+              </w:rPr>
+              <m:t>x</m:t>
+            </m:r>
+          </m:e>
+        </m:acc>
+      </m:oMath>
+      <w:r>
+        <w:t>,</w:t>
+      </w:r>
+      <m:oMath>
+        <m:r>
+          <m:rPr>
+            <m:sty m:val="p"/>
+          </m:rPr>
+          <w:rPr>
+            <w:rFonts w:ascii="Cambria Math" w:hAnsi="Cambria Math"/>
+          </w:rPr>
+          <m:t xml:space="preserve"> </m:t>
+        </m:r>
+        <m:d>
+          <m:dPr>
+            <m:begChr m:val="{"/>
+            <m:endChr m:val="}"/>
+            <m:ctrlPr>
+              <w:rPr>
+                <w:rFonts w:ascii="Cambria Math" w:hAnsi="Cambria Math"/>
+              </w:rPr>
+            </m:ctrlPr>
+          </m:dPr>
+          <m:e>
+            <m:acc>
+              <m:accPr>
+                <m:chr m:val="̇"/>
+                <m:ctrlPr>
+                  <w:rPr>
+                    <w:rFonts w:ascii="Cambria Math" w:hAnsi="Cambria Math"/>
+                  </w:rPr>
+                </m:ctrlPr>
+              </m:accPr>
+              <m:e>
+                <m:r>
+                  <w:rPr>
+                    <w:rFonts w:ascii="Cambria Math" w:hAnsi="Cambria Math"/>
+                  </w:rPr>
+                  <m:t>x</m:t>
+                </m:r>
+              </m:e>
+            </m:acc>
+          </m:e>
+        </m:d>
+      </m:oMath>
+      <w:r>
+        <w:t xml:space="preserve"> or</w:t>
+      </w:r>
+      <w:r>
+        <w:t xml:space="preserve"> </w:t>
+      </w:r>
+      <m:oMath>
+        <m:acc>
+          <m:accPr>
+            <m:chr m:val="̇"/>
+            <m:ctrlPr>
+              <w:rPr>
+                <w:rFonts w:ascii="Cambria Math" w:hAnsi="Cambria Math"/>
+                <w:i/>
+              </w:rPr>
+            </m:ctrlPr>
+          </m:accPr>
+          <m:e>
+            <m:r>
+              <m:rPr>
+                <m:sty m:val="bi"/>
+              </m:rPr>
+              <w:rPr>
+                <w:rFonts w:ascii="Cambria Math" w:hAnsi="Cambria Math"/>
+              </w:rPr>
+              <m:t>x</m:t>
+            </m:r>
+          </m:e>
+        </m:acc>
+      </m:oMath>
+      <w:r>
+        <w:t>,</w:t>
+      </w:r>
+      <m:oMath>
+        <m:r>
+          <m:rPr>
+            <m:sty m:val="p"/>
+          </m:rPr>
+          <w:rPr>
+            <w:rFonts w:ascii="Cambria Math" w:hAnsi="Cambria Math"/>
+          </w:rPr>
+          <m:t xml:space="preserve"> </m:t>
+        </m:r>
+        <m:d>
+          <m:dPr>
+            <m:begChr m:val="{"/>
+            <m:endChr m:val="}"/>
+            <m:ctrlPr>
+              <w:rPr>
+                <w:rFonts w:ascii="Cambria Math" w:hAnsi="Cambria Math"/>
+              </w:rPr>
+            </m:ctrlPr>
+          </m:dPr>
+          <m:e>
+            <m:r>
+              <w:rPr>
+                <w:rFonts w:ascii="Cambria Math" w:hAnsi="Cambria Math"/>
+              </w:rPr>
+              <m:t>x</m:t>
+            </m:r>
+          </m:e>
+        </m:d>
+      </m:oMath>
+      <w:r>
+        <w:t xml:space="preserve"> or</w:t>
+      </w:r>
+      <w:r>
+        <w:t xml:space="preserve"> </w:t>
+      </w:r>
+      <m:oMath>
+        <m:r>
+          <m:rPr>
+            <m:sty m:val="bi"/>
+          </m:rPr>
+          <w:rPr>
+            <w:rFonts w:ascii="Cambria Math" w:hAnsi="Cambria Math"/>
+          </w:rPr>
+          <m:t>x</m:t>
+        </m:r>
+      </m:oMath>
+      <w:r>
+        <w:t xml:space="preserve">, and </w:t>
+      </w:r>
+      <m:oMath>
+        <m:r>
+          <w:rPr>
+            <w:rFonts w:ascii="Cambria Math" w:hAnsi="Cambria Math"/>
+          </w:rPr>
+          <m:t>{f}</m:t>
+        </m:r>
+      </m:oMath>
+      <w:r>
+        <w:t xml:space="preserve"> or </w:t>
+      </w:r>
+      <m:oMath>
+        <m:r>
+          <m:rPr>
+            <m:sty m:val="bi"/>
+          </m:rPr>
+          <w:rPr>
+            <w:rFonts w:ascii="Cambria Math" w:hAnsi="Cambria Math"/>
+          </w:rPr>
+          <m:t>f</m:t>
+        </m:r>
+      </m:oMath>
+      <w:r>
+        <w:t xml:space="preserve"> are the acceleration, velocity, displacement and input force vectors, respectively.”</w:t>
+      </w:r>
+    </w:p>
+    <w:p>
+      <w:pPr>
+        <w:pStyle w:val="SectionBody"/>
+        <w:ind w:firstLine="0"/>
+        <w:rPr>
+          <w:iCs/>
+          <w:color w:val="FF0000"/>
+        </w:rPr>
+      </w:pPr>
+      <w:r>
+        <w:rPr>
+          <w:iCs/>
+          <w:color w:val="FF0000"/>
+        </w:rPr>
+        <w:t>(single space line, size 10)</w:t>
+      </w:r>
+    </w:p>
+    <w:p>
+      <w:pPr>
+        <w:pStyle w:val="Sectionsubheader"/>
+      </w:pPr>
+      <w:r>
+        <w:t>Figures and tables</w:t>
+      </w:r>
+    </w:p>
+    <w:p>
+      <w:pPr>
+        <w:pStyle w:val="SectionBody"/>
+        <w:ind w:firstLine="0"/>
+      </w:pPr>
+      <w:r>
+        <w:rPr>
+          <w:iCs/>
+          <w:color w:val="FF0000"/>
+        </w:rPr>
+        <w:t>(single space line, size 10)</w:t>
+      </w:r>
+    </w:p>
+    <w:p>
+      <w:pPr>
+        <w:pStyle w:val="SectionBody"/>
+        <w:ind w:firstLine="284"/>
+      </w:pPr>
+      <w:r>
+        <w:t xml:space="preserve">Figures and tables should be placed in the text as close as possible to the point they are first mentioned and must be </w:t>
+      </w:r>
+      <w:r>
+        <w:rPr>
+          <w:color w:val="000000"/>
+        </w:rPr>
+        <w:t>numbered consecutively in Arabic numerals. Figures must be referred to either as “</w:t>
+      </w:r>
+      <w:r>
+        <w:rPr>
+          <w:color w:val="000000"/>
+        </w:rPr>
+        <w:fldChar w:fldCharType="begin"/>
+      </w:r>
+      <w:r>
+        <w:rPr>
+          <w:color w:val="000000"/>
+        </w:rPr>
+        <w:instrText xml:space="preserve"> REF _Ref60958053 \h  \* MERGEFORMAT </w:instrText>
+      </w:r>
+      <w:r>
+        <w:rPr>
+          <w:color w:val="000000"/>
+        </w:rPr>
+      </w:r>
+      <w:r>
+        <w:rPr>
+          <w:color w:val="000000"/>
+        </w:rPr>
+        <w:fldChar w:fldCharType="separate"/>
+      </w:r>
+      <w:r>
+        <w:t xml:space="preserve">Figure </w:t>
+      </w:r>
+      <w:r>
+        <w:rPr>
+          <w:noProof/>
+        </w:rPr>
+        <w:t>1</w:t>
+      </w:r>
+      <w:r>
+        <w:rPr>
+          <w:color w:val="000000"/>
+        </w:rPr>
+        <w:fldChar w:fldCharType="end"/>
+      </w:r>
+      <w:r>
+        <w:rPr>
+          <w:color w:val="000000"/>
+        </w:rPr>
+        <w:t>” in the middle of a phrase or as “</w:t>
+      </w:r>
+      <w:r>
+        <w:rPr>
+          <w:color w:val="000000"/>
+        </w:rPr>
+        <w:fldChar w:fldCharType="begin"/>
+      </w:r>
+      <w:r>
+        <w:rPr>
+          <w:color w:val="000000"/>
+        </w:rPr>
+        <w:instrText xml:space="preserve"> REF _Ref60958053 \h  \* MERGEFORMAT </w:instrText>
+      </w:r>
+      <w:r>
+        <w:rPr>
+          <w:color w:val="000000"/>
+        </w:rPr>
+      </w:r>
+      <w:r>
+        <w:rPr>
+          <w:color w:val="000000"/>
+        </w:rPr>
+        <w:fldChar w:fldCharType="separate"/>
+      </w:r>
+      <w:r>
+        <w:t xml:space="preserve">Figure </w:t>
+      </w:r>
+      <w:r>
+        <w:rPr>
+          <w:noProof/>
+        </w:rPr>
+        <w:t>1</w:t>
+      </w:r>
+      <w:r>
+        <w:rPr>
+          <w:color w:val="000000"/>
+        </w:rPr>
+        <w:fldChar w:fldCharType="end"/>
+      </w:r>
+      <w:r>
+        <w:rPr>
+          <w:color w:val="000000"/>
+        </w:rPr>
+        <w:t xml:space="preserve">” in the beginning of a sentence. </w:t>
+      </w:r>
+    </w:p>
+    <w:p>
+      <w:pPr>
+        <w:pStyle w:val="SectionBody"/>
+        <w:ind w:firstLine="0"/>
+      </w:pPr>
+      <w:r>
+        <w:rPr>
+          <w:iCs/>
+          <w:color w:val="FF0000"/>
+        </w:rPr>
+        <w:t xml:space="preserve"> (single space line, size 10)</w:t>
+      </w:r>
+    </w:p>
+    <w:p>
+      <w:pPr>
+        <w:pStyle w:val="Figure"/>
+      </w:pPr>
+      <w:bookmarkStart w:id="2" w:name="_MON_1143866942"/>
+      <w:bookmarkStart w:id="3" w:name="_MON_1143867030"/>
+      <w:bookmarkStart w:id="4" w:name="_MON_1143866206"/>
+      <w:bookmarkStart w:id="5" w:name="_MON_1143866278"/>
+      <w:bookmarkStart w:id="6" w:name="_MON_1143866864"/>
+      <w:bookmarkStart w:id="7" w:name="_Hlk60930544"/>
+      <w:bookmarkEnd w:id="2"/>
+      <w:bookmarkEnd w:id="3"/>
+      <w:bookmarkEnd w:id="4"/>
+      <w:bookmarkEnd w:id="5"/>
+      <w:bookmarkEnd w:id="6"/>
+      <w:r>
+        <w:rPr>
+          <w:noProof/>
+          <w:lang w:eastAsia="en-US"/>
+        </w:rPr>
+        <w:drawing>
+          <wp:inline distT="0" distB="0" distL="0" distR="0" wp14:anchorId="03478C5E" wp14:editId="6AE097FC">
+            <wp:extent cx="5136511" cy="3323230"/>
+            <wp:effectExtent l="0" t="0" r="0" b="0"/>
+            <wp:docPr id="36" name="Imagem 36" descr="Interface gráfica do usuário&#10;&#10;Descrição gerada automaticamente com confiança média"/>
+            <wp:cNvGraphicFramePr>
+              <a:graphicFrameLocks xmlns:a="http://schemas.openxmlformats.org/drawingml/2006/main" noChangeAspect="1"/>
+            </wp:cNvGraphicFramePr>
+            <a:graphic xmlns:a="http://schemas.openxmlformats.org/drawingml/2006/main">
+              <a:graphicData uri="http://schemas.openxmlformats.org/drawingml/2006/picture">
+                <pic:pic xmlns:pic="http://schemas.openxmlformats.org/drawingml/2006/picture">
+                  <pic:nvPicPr>
+                    <pic:cNvPr id="36" name="Imagem 36" descr="Interface gráfica do usuário&#10;&#10;Descrição gerada automaticamente com confiança média"/>
+                    <pic:cNvPicPr>
+                      <a:picLocks noChangeAspect="1" noChangeArrowheads="1"/>
+                    </pic:cNvPicPr>
+                  </pic:nvPicPr>
+                  <pic:blipFill>
+                    <a:blip r:embed="rId8">
+                      <a:extLst>
+                        <a:ext uri="{28A0092B-C50C-407E-A947-70E740481C1C}">
+                          <a14:useLocalDpi xmlns:a14="http://schemas.microsoft.com/office/drawing/2010/main" val="0"/>
+                        </a:ext>
+                      </a:extLst>
+                    </a:blip>
+                    <a:srcRect/>
+                    <a:stretch>
+                      <a:fillRect/>
+                    </a:stretch>
+                  </pic:blipFill>
+                  <pic:spPr bwMode="auto">
+                    <a:xfrm>
+                      <a:off x="0" y="0"/>
+                      <a:ext cx="5228247" cy="3382582"/>
+                    </a:xfrm>
+                    <a:prstGeom prst="rect">
+                      <a:avLst/>
+                    </a:prstGeom>
+                    <a:noFill/>
+                    <a:ln>
+                      <a:noFill/>
+                    </a:ln>
+                  </pic:spPr>
+                </pic:pic>
+              </a:graphicData>
+            </a:graphic>
+          </wp:inline>
+        </w:drawing>
+      </w:r>
+      <w:bookmarkEnd w:id="7"/>
+    </w:p>
+    <w:p>
+      <w:pPr>
+        <w:pStyle w:val="FigureCaption"/>
+      </w:pPr>
+      <w:r>
+        <w:rPr>
+          <w:iCs/>
+          <w:color w:val="FF0000"/>
+        </w:rPr>
+        <w:t>(single space line, size 10)</w:t>
+      </w:r>
+    </w:p>
+    <w:p>
+      <w:pPr>
+        <w:pStyle w:val="FigureCaption"/>
+      </w:pPr>
+      <w:bookmarkStart w:id="8" w:name="_Ref60958053"/>
+      <w:bookmarkStart w:id="9" w:name="_Hlk60930559"/>
+      <w:r>
+        <w:t xml:space="preserve">Figure </w:t>
+      </w:r>
+      <w:r>
+        <w:fldChar w:fldCharType="begin"/>
+      </w:r>
+      <w:r>
+        <w:instrText xml:space="preserve"> SEQ Figure \* ARABIC </w:instrText>
+      </w:r>
+      <w:r>
+        <w:fldChar w:fldCharType="separate"/>
+      </w:r>
+      <w:r>
+        <w:rPr>
+          <w:noProof/>
+        </w:rPr>
+        <w:t>1</w:t>
+      </w:r>
+      <w:r>
+        <w:fldChar w:fldCharType="end"/>
+      </w:r>
+      <w:bookmarkEnd w:id="8"/>
+      <w:r>
+        <w:t>. Schematic diagram of the control strategy.</w:t>
+      </w:r>
+      <w:bookmarkEnd w:id="9"/>
+      <w:r>
+        <w:t xml:space="preserve"> </w:t>
+      </w:r>
+    </w:p>
+    <w:p>
+      <w:pPr>
+        <w:pStyle w:val="SectionBody"/>
+        <w:ind w:firstLine="0"/>
+        <w:jc w:val="center"/>
+        <w:rPr>
+          <w:iCs/>
+          <w:color w:val="FF0000"/>
+        </w:rPr>
+      </w:pPr>
+      <w:r>
+        <w:rPr>
+          <w:iCs/>
+          <w:color w:val="FF0000"/>
+        </w:rPr>
+        <w:t>(single space line, size 10)</w:t>
+      </w:r>
+    </w:p>
+    <w:p>
+      <w:pPr>
+        <w:pStyle w:val="SectionBody"/>
+        <w:ind w:firstLine="284"/>
+      </w:pPr>
+      <w:r>
+        <w:rPr>
+          <w:color w:val="000000"/>
+        </w:rPr>
+        <w:lastRenderedPageBreak/>
+        <w:t>The figures</w:t>
+      </w:r>
+      <w:r>
+        <w:rPr>
+          <w:color w:val="000000"/>
+        </w:rPr>
+        <w:t>,</w:t>
+      </w:r>
+      <w:r>
+        <w:rPr>
+          <w:color w:val="000000"/>
+        </w:rPr>
+        <w:t xml:space="preserve"> as well as their captions</w:t>
+      </w:r>
+      <w:r>
+        <w:rPr>
+          <w:color w:val="000000"/>
+        </w:rPr>
+        <w:t>,</w:t>
+      </w:r>
+      <w:r>
+        <w:rPr>
+          <w:color w:val="000000"/>
+        </w:rPr>
+        <w:t xml:space="preserve"> must be centered in the breadth-wise direction. </w:t>
+      </w:r>
+      <w:r>
+        <w:t xml:space="preserve">The captions of the figures should not be longer than 3 lines, </w:t>
+      </w:r>
+      <w:r>
+        <w:t xml:space="preserve">centered and in Times New Roman size </w:t>
+      </w:r>
+      <w:r>
+        <w:t xml:space="preserve">10. </w:t>
+      </w:r>
+    </w:p>
+    <w:p>
+      <w:pPr>
+        <w:pStyle w:val="SectionBody"/>
+        <w:ind w:firstLine="284"/>
+      </w:pPr>
+      <w:r>
+        <w:t>One blank line must be left before and after each figure.</w:t>
+      </w:r>
+    </w:p>
+    <w:p>
+      <w:pPr>
+        <w:pStyle w:val="SectionBody"/>
+        <w:ind w:firstLine="284"/>
+      </w:pPr>
+      <w:r>
+        <w:rPr>
+          <w:color w:val="000000"/>
+        </w:rPr>
+        <w:t xml:space="preserve">The legend for the data symbols as well as the labels for each curve should be included into the figure. Lettering should be large enough for ease reading. All units must be expressed in the S.I. (metric) system. </w:t>
+      </w:r>
+    </w:p>
+    <w:p>
+      <w:pPr>
+        <w:pStyle w:val="SectionBody"/>
+        <w:ind w:firstLine="284"/>
+      </w:pPr>
+      <w:r>
+        <w:t>Color figures and high-quality photogra</w:t>
+      </w:r>
+      <w:r>
+        <w:t>phs can be included in the manuscript</w:t>
+      </w:r>
+      <w:r>
+        <w:t>. To reduce the file size and preserve the graphic resolution, figures must be saved into GIF (figures with less than 16 colors) or JPEG (for higher color density) files before being inserted in the manuscript.</w:t>
+      </w:r>
+    </w:p>
+    <w:p>
+      <w:pPr>
+        <w:pStyle w:val="SectionBody"/>
+        <w:ind w:firstLine="284"/>
+      </w:pPr>
+      <w:r>
+        <w:t>Tables must be referred to either as “</w:t>
+      </w:r>
+      <w:r>
+        <w:fldChar w:fldCharType="begin"/>
+      </w:r>
+      <w:r>
+        <w:instrText xml:space="preserve"> REF _Ref60958521 \h  \* MERGEFORMAT </w:instrText>
+      </w:r>
+      <w:r>
+        <w:fldChar w:fldCharType="separate"/>
+      </w:r>
+      <w:r>
+        <w:t xml:space="preserve">Table </w:t>
+      </w:r>
+      <w:r>
+        <w:rPr>
+          <w:noProof/>
+        </w:rPr>
+        <w:t>1</w:t>
+      </w:r>
+      <w:r>
+        <w:fldChar w:fldCharType="end"/>
+      </w:r>
+      <w:r>
+        <w:t>” in the middle of a phrase or as “</w:t>
+      </w:r>
+      <w:r>
+        <w:fldChar w:fldCharType="begin"/>
+      </w:r>
+      <w:r>
+        <w:instrText xml:space="preserve"> REF _Ref60958521 \h  \* MERGEFORMAT </w:instrText>
+      </w:r>
+      <w:r>
+        <w:fldChar w:fldCharType="separate"/>
+      </w:r>
+      <w:r>
+        <w:t xml:space="preserve">Table </w:t>
+      </w:r>
+      <w:r>
+        <w:rPr>
+          <w:noProof/>
+        </w:rPr>
+        <w:t>1</w:t>
+      </w:r>
+      <w:r>
+        <w:fldChar w:fldCharType="end"/>
+      </w:r>
+      <w:r>
+        <w:t>” in the beginning of a sentence. The tables themselves as well as their titles must be centered in the breadth-wise direction. The titles of the tables should not be longer than 3 lines. The font style and size used in the tables must be similar (both in size and style) to those used in the text body. Units must be expressed in the S.I. (metric) system. Explanations, if any, should be given at the foot of the tables, not within the tables themselves.</w:t>
+      </w:r>
+    </w:p>
+    <w:p>
+      <w:pPr>
+        <w:pStyle w:val="SectionBody"/>
+        <w:ind w:firstLine="284"/>
+      </w:pPr>
+      <w:r>
+        <w:t>One blank line must be left before and after each table.</w:t>
+      </w:r>
+    </w:p>
+    <w:p>
+      <w:pPr>
+        <w:pStyle w:val="SectionBody"/>
+        <w:ind w:firstLine="284"/>
+      </w:pPr>
+      <w:r>
+        <w:t xml:space="preserve">The style of table borders is left free. An example is given in </w:t>
+      </w:r>
+      <w:r>
+        <w:fldChar w:fldCharType="begin"/>
+      </w:r>
+      <w:r>
+        <w:instrText xml:space="preserve"> REF _Ref60958521 \h  \* MERGEFORMAT </w:instrText>
+      </w:r>
+      <w:r>
+        <w:fldChar w:fldCharType="separate"/>
+      </w:r>
+      <w:r>
+        <w:t xml:space="preserve">Table </w:t>
+      </w:r>
+      <w:r>
+        <w:rPr>
+          <w:noProof/>
+        </w:rPr>
+        <w:t>1</w:t>
+      </w:r>
+      <w:r>
+        <w:fldChar w:fldCharType="end"/>
+      </w:r>
+      <w:r>
+        <w:t>.</w:t>
+      </w:r>
+    </w:p>
+    <w:p>
+      <w:pPr>
+        <w:pStyle w:val="SectionBody"/>
+        <w:ind w:firstLine="284"/>
+      </w:pPr>
+      <w:r>
+        <w:t>Cross references for equations, figures and tables are used in this template. The corresponding labels are Equation, Figure, and Table, respectively.</w:t>
+      </w:r>
+    </w:p>
+    <w:p>
+      <w:pPr>
+        <w:pStyle w:val="SectionBody"/>
+        <w:ind w:firstLine="0"/>
+        <w:rPr>
+          <w:iCs/>
+        </w:rPr>
+      </w:pPr>
+      <w:r>
+        <w:rPr>
+          <w:iCs/>
+          <w:color w:val="FF0000"/>
+        </w:rPr>
+        <w:t>(single space line, size 10)</w:t>
+      </w:r>
+    </w:p>
+    <w:p>
+      <w:pPr>
+        <w:pStyle w:val="FigureCaption"/>
+      </w:pPr>
+      <w:bookmarkStart w:id="10" w:name="_Ref60958521"/>
+      <w:bookmarkStart w:id="11" w:name="_Ref60959928"/>
+      <w:r>
+        <w:t xml:space="preserve">Table </w:t>
+      </w:r>
+      <w:r>
+        <w:fldChar w:fldCharType="begin"/>
+      </w:r>
+      <w:r>
+        <w:instrText xml:space="preserve"> SEQ Table \* ARABIC </w:instrText>
+      </w:r>
+      <w:r>
+        <w:fldChar w:fldCharType="separate"/>
+      </w:r>
+      <w:r>
+        <w:rPr>
+          <w:noProof/>
+        </w:rPr>
+        <w:t>1</w:t>
+      </w:r>
+      <w:r>
+        <w:fldChar w:fldCharType="end"/>
+      </w:r>
+      <w:bookmarkEnd w:id="10"/>
+      <w:r>
+        <w:t>. Experimental results for flexural properties of CFRC-4HS and CFRC-TWILL composites.</w:t>
+      </w:r>
+      <w:bookmarkEnd w:id="11"/>
+      <w:r>
+        <w:t xml:space="preserve"> </w:t>
+      </w:r>
+    </w:p>
+    <w:p>
+      <w:pPr>
+        <w:pStyle w:val="FigureCaption"/>
+      </w:pPr>
+      <w:r>
+        <w:t>Span/depth ratio = 35:1. Average results of 7 specimens.</w:t>
+      </w:r>
+    </w:p>
+    <w:p>
+      <w:pPr>
+        <w:pStyle w:val="FigureCaption"/>
+      </w:pPr>
+      <w:r>
+        <w:rPr>
+          <w:iCs/>
+          <w:color w:val="FF0000"/>
+        </w:rPr>
+        <w:t>(single space line, size 10)</w:t>
+      </w:r>
+    </w:p>
+    <w:tbl>
+      <w:tblPr>
+        <w:tblW w:w="0" w:type="auto"/>
+        <w:jc w:val="center"/>
+        <w:tblLayout w:type="fixed"/>
+        <w:tblCellMar>
+          <w:left w:w="70" w:type="dxa"/>
+          <w:right w:w="70" w:type="dxa"/>
+        </w:tblCellMar>
+        <w:tblLook w:val="0000" w:firstRow="0" w:lastRow="0" w:firstColumn="0" w:lastColumn="0" w:noHBand="0" w:noVBand="0"/>
+      </w:tblPr>
+      <w:tblGrid>
+        <w:gridCol w:w="3827"/>
+        <w:gridCol w:w="2020"/>
+        <w:gridCol w:w="2020"/>
+      </w:tblGrid>
+      <w:tr>
+        <w:trPr>
+          <w:jc w:val="center"/>
+        </w:trPr>
+        <w:tc>
+          <w:tcPr>
+            <w:tcW w:w="3827" w:type="dxa"/>
+            <w:tcBorders>
+              <w:top w:val="single" w:sz="4" w:space="0" w:color="auto"/>
+              <w:bottom w:val="single" w:sz="4" w:space="0" w:color="auto"/>
+              <w:right w:val="single" w:sz="4" w:space="0" w:color="auto"/>
+            </w:tcBorders>
+          </w:tcPr>
+          <w:p>
+            <w:pPr>
+              <w:rPr>
+                <w:b/>
+              </w:rPr>
+            </w:pPr>
+            <w:bookmarkStart w:id="12" w:name="_Hlk60930595"/>
+            <w:r>
+              <w:rPr>
+                <w:b/>
+              </w:rPr>
+              <w:t>Composite Properties</w:t>
+            </w:r>
+          </w:p>
+        </w:tc>
+        <w:tc>
+          <w:tcPr>
+            <w:tcW w:w="2020" w:type="dxa"/>
+            <w:tcBorders>
+              <w:top w:val="single" w:sz="4" w:space="0" w:color="auto"/>
+              <w:left w:val="single" w:sz="4" w:space="0" w:color="auto"/>
+              <w:bottom w:val="single" w:sz="4" w:space="0" w:color="auto"/>
+              <w:right w:val="single" w:sz="4" w:space="0" w:color="auto"/>
+            </w:tcBorders>
+          </w:tcPr>
+          <w:p>
+            <w:pPr>
+              <w:jc w:val="center"/>
+              <w:rPr>
+                <w:b/>
+              </w:rPr>
+            </w:pPr>
+            <w:r>
+              <w:rPr>
+                <w:b/>
+              </w:rPr>
+              <w:t>CFRC-TWILL</w:t>
+            </w:r>
+          </w:p>
+        </w:tc>
+        <w:tc>
+          <w:tcPr>
+            <w:tcW w:w="2020" w:type="dxa"/>
+            <w:tcBorders>
+              <w:top w:val="single" w:sz="4" w:space="0" w:color="auto"/>
+              <w:left w:val="single" w:sz="4" w:space="0" w:color="auto"/>
+              <w:bottom w:val="single" w:sz="4" w:space="0" w:color="auto"/>
+            </w:tcBorders>
+          </w:tcPr>
+          <w:p>
+            <w:pPr>
+              <w:jc w:val="center"/>
+              <w:rPr>
+                <w:b/>
+              </w:rPr>
+            </w:pPr>
+            <w:r>
+              <w:rPr>
+                <w:b/>
+              </w:rPr>
+              <w:t>CFRC-4HS</w:t>
+            </w:r>
+          </w:p>
+        </w:tc>
+      </w:tr>
+      <w:tr>
+        <w:trPr>
+          <w:jc w:val="center"/>
+        </w:trPr>
+        <w:tc>
+          <w:tcPr>
+            <w:tcW w:w="3827" w:type="dxa"/>
+            <w:tcBorders>
+              <w:top w:val="single" w:sz="4" w:space="0" w:color="auto"/>
+              <w:right w:val="single" w:sz="4" w:space="0" w:color="auto"/>
+            </w:tcBorders>
+          </w:tcPr>
+          <w:p>
+            <w:pPr>
+              <w:rPr>
+                <w:vertAlign w:val="superscript"/>
+              </w:rPr>
+            </w:pPr>
+            <w:r>
+              <w:t>Flexural Strength, MPa</w:t>
+            </w:r>
+            <w:r>
+              <w:rPr>
+                <w:vertAlign w:val="superscript"/>
+              </w:rPr>
+              <w:t>(1)</w:t>
+            </w:r>
+          </w:p>
+        </w:tc>
+        <w:tc>
+          <w:tcPr>
+            <w:tcW w:w="2020" w:type="dxa"/>
+            <w:tcBorders>
+              <w:top w:val="single" w:sz="4" w:space="0" w:color="auto"/>
+              <w:left w:val="single" w:sz="4" w:space="0" w:color="auto"/>
+              <w:right w:val="single" w:sz="4" w:space="0" w:color="auto"/>
+            </w:tcBorders>
+          </w:tcPr>
+          <w:p>
+            <w:pPr>
+              <w:jc w:val="center"/>
+            </w:pPr>
+            <w:r>
+              <w:t xml:space="preserve">209 </w:t>
+            </w:r>
+            <w:r>
+              <w:sym w:font="Symbol" w:char="F0B1"/>
+            </w:r>
+            <w:r>
+              <w:t xml:space="preserve"> 10</w:t>
+            </w:r>
+          </w:p>
+        </w:tc>
+        <w:tc>
+          <w:tcPr>
+            <w:tcW w:w="2020" w:type="dxa"/>
+            <w:tcBorders>
+              <w:top w:val="single" w:sz="4" w:space="0" w:color="auto"/>
+              <w:left w:val="single" w:sz="4" w:space="0" w:color="auto"/>
+            </w:tcBorders>
+          </w:tcPr>
+          <w:p>
+            <w:pPr>
+              <w:jc w:val="center"/>
+            </w:pPr>
+            <w:r>
+              <w:t xml:space="preserve">180 </w:t>
+            </w:r>
+            <w:r>
+              <w:sym w:font="Symbol" w:char="F0B1"/>
+            </w:r>
+            <w:r>
+              <w:t xml:space="preserve"> 15</w:t>
+            </w:r>
+          </w:p>
+        </w:tc>
+      </w:tr>
+      <w:tr>
+        <w:trPr>
+          <w:jc w:val="center"/>
+        </w:trPr>
+        <w:tc>
+          <w:tcPr>
+            <w:tcW w:w="3827" w:type="dxa"/>
+            <w:tcBorders>
+              <w:right w:val="single" w:sz="4" w:space="0" w:color="auto"/>
+            </w:tcBorders>
+          </w:tcPr>
+          <w:p>
+            <w:pPr>
+              <w:rPr>
+                <w:vertAlign w:val="superscript"/>
+              </w:rPr>
+            </w:pPr>
+            <w:r>
+              <w:t xml:space="preserve">Flexural Modulus, </w:t>
+            </w:r>
+            <w:proofErr w:type="spellStart"/>
+            <w:r>
+              <w:t>GPa</w:t>
+            </w:r>
+            <w:proofErr w:type="spellEnd"/>
+            <w:r>
+              <w:rPr>
+                <w:vertAlign w:val="superscript"/>
+              </w:rPr>
+              <w:t>(1)</w:t>
+            </w:r>
+          </w:p>
+        </w:tc>
+        <w:tc>
+          <w:tcPr>
+            <w:tcW w:w="2020" w:type="dxa"/>
+            <w:tcBorders>
+              <w:left w:val="single" w:sz="4" w:space="0" w:color="auto"/>
+              <w:right w:val="single" w:sz="4" w:space="0" w:color="auto"/>
+            </w:tcBorders>
+          </w:tcPr>
+          <w:p>
+            <w:pPr>
+              <w:jc w:val="center"/>
+            </w:pPr>
+            <w:r>
+              <w:t xml:space="preserve">57.0 </w:t>
+            </w:r>
+            <w:r>
+              <w:sym w:font="Symbol" w:char="F0B1"/>
+            </w:r>
+            <w:r>
+              <w:t xml:space="preserve"> 2.8</w:t>
+            </w:r>
+          </w:p>
+        </w:tc>
+        <w:tc>
+          <w:tcPr>
+            <w:tcW w:w="2020" w:type="dxa"/>
+            <w:tcBorders>
+              <w:left w:val="single" w:sz="4" w:space="0" w:color="auto"/>
+            </w:tcBorders>
+          </w:tcPr>
+          <w:p>
+            <w:pPr>
+              <w:jc w:val="center"/>
+            </w:pPr>
+            <w:r>
+              <w:t xml:space="preserve">18.0 </w:t>
+            </w:r>
+            <w:r>
+              <w:sym w:font="Symbol" w:char="F0B1"/>
+            </w:r>
+            <w:r>
+              <w:t xml:space="preserve"> 1.3</w:t>
+            </w:r>
+          </w:p>
+        </w:tc>
+      </w:tr>
+      <w:tr>
+        <w:trPr>
+          <w:jc w:val="center"/>
+        </w:trPr>
+        <w:tc>
+          <w:tcPr>
+            <w:tcW w:w="3827" w:type="dxa"/>
+            <w:tcBorders>
+              <w:bottom w:val="single" w:sz="4" w:space="0" w:color="auto"/>
+              <w:right w:val="single" w:sz="4" w:space="0" w:color="auto"/>
+            </w:tcBorders>
+          </w:tcPr>
+          <w:p>
+            <w:r>
+              <w:t>Mid-span deflection at the failure stress, mm</w:t>
+            </w:r>
+          </w:p>
+        </w:tc>
+        <w:tc>
+          <w:tcPr>
+            <w:tcW w:w="2020" w:type="dxa"/>
+            <w:tcBorders>
+              <w:left w:val="single" w:sz="4" w:space="0" w:color="auto"/>
+              <w:bottom w:val="single" w:sz="4" w:space="0" w:color="auto"/>
+              <w:right w:val="single" w:sz="4" w:space="0" w:color="auto"/>
+            </w:tcBorders>
+          </w:tcPr>
+          <w:p>
+            <w:pPr>
+              <w:jc w:val="center"/>
+            </w:pPr>
+            <w:r>
+              <w:t xml:space="preserve">2.15 </w:t>
+            </w:r>
+            <w:r>
+              <w:sym w:font="Symbol" w:char="F0B1"/>
+            </w:r>
+            <w:r>
+              <w:t xml:space="preserve"> 1.90</w:t>
+            </w:r>
+          </w:p>
+        </w:tc>
+        <w:tc>
+          <w:tcPr>
+            <w:tcW w:w="2020" w:type="dxa"/>
+            <w:tcBorders>
+              <w:left w:val="single" w:sz="4" w:space="0" w:color="auto"/>
+              <w:bottom w:val="single" w:sz="4" w:space="0" w:color="auto"/>
+            </w:tcBorders>
+          </w:tcPr>
+          <w:p>
+            <w:pPr>
+              <w:jc w:val="center"/>
+            </w:pPr>
+            <w:r>
+              <w:t xml:space="preserve">6.40 </w:t>
+            </w:r>
+            <w:r>
+              <w:sym w:font="Symbol" w:char="F0B1"/>
+            </w:r>
+            <w:r>
+              <w:t xml:space="preserve"> 0.25</w:t>
+            </w:r>
+          </w:p>
+        </w:tc>
+      </w:tr>
+    </w:tbl>
+    <w:bookmarkEnd w:id="12"/>
+    <w:p>
+      <w:pPr>
+        <w:pStyle w:val="SectionBody"/>
+        <w:ind w:firstLine="0"/>
+        <w:jc w:val="left"/>
+        <w:rPr>
+          <w:iCs/>
+          <w:color w:val="000000"/>
+        </w:rPr>
+      </w:pPr>
+      <w:r>
+        <w:rPr>
+          <w:iCs/>
+          <w:color w:val="000000"/>
+          <w:vertAlign w:val="superscript"/>
+        </w:rPr>
+        <w:t xml:space="preserve">                           (1) </w:t>
+      </w:r>
+      <w:r>
+        <w:rPr>
+          <w:iCs/>
+          <w:color w:val="000000"/>
+        </w:rPr>
+        <w:t xml:space="preserve">measured at 25°C </w:t>
+      </w:r>
+    </w:p>
+    <w:p>
+      <w:pPr>
+        <w:pStyle w:val="SectionBody"/>
+        <w:ind w:firstLine="0"/>
+        <w:rPr>
+          <w:iCs/>
+          <w:color w:val="FF0000"/>
+        </w:rPr>
+      </w:pPr>
+      <w:r>
+        <w:rPr>
+          <w:iCs/>
+          <w:color w:val="FF0000"/>
+        </w:rPr>
+        <w:t>(single space line, size 10)</w:t>
+      </w:r>
+    </w:p>
+    <w:p>
+      <w:pPr>
+        <w:pStyle w:val="SectionHeader"/>
+      </w:pPr>
+      <w:r>
+        <w:t xml:space="preserve"> Acknowledgements</w:t>
+      </w:r>
+    </w:p>
+    <w:p>
+      <w:pPr>
+        <w:pStyle w:val="SectionBody"/>
+        <w:ind w:firstLine="0"/>
+        <w:rPr>
+          <w:iCs/>
+        </w:rPr>
+      </w:pPr>
+      <w:r>
+        <w:rPr>
+          <w:iCs/>
+          <w:color w:val="FF0000"/>
+        </w:rPr>
+        <w:t>(single space line, size 10)</w:t>
+      </w:r>
+    </w:p>
+    <w:p>
+      <w:pPr>
+        <w:pStyle w:val="SectionBody"/>
+        <w:ind w:firstLine="284"/>
+      </w:pPr>
+      <w:r>
+        <w:t>This optional section must be placed before the list of references.</w:t>
+      </w:r>
+    </w:p>
+    <w:p>
+      <w:pPr>
+        <w:pStyle w:val="SectionBody"/>
+        <w:ind w:firstLine="0"/>
+        <w:rPr>
+          <w:iCs/>
+          <w:color w:val="FF0000"/>
+        </w:rPr>
+      </w:pPr>
+      <w:r>
+        <w:rPr>
+          <w:iCs/>
+          <w:color w:val="FF0000"/>
+        </w:rPr>
+        <w:t>(single space line, size 10)</w:t>
+      </w:r>
+    </w:p>
+    <w:p>
+      <w:pPr>
+        <w:pStyle w:val="SectionHeader"/>
+      </w:pPr>
+      <w:r>
+        <w:t xml:space="preserve"> References</w:t>
+      </w:r>
+    </w:p>
+    <w:p>
+      <w:pPr>
+        <w:pStyle w:val="SectionBody"/>
+        <w:ind w:firstLine="0"/>
+        <w:rPr>
+          <w:iCs/>
+        </w:rPr>
+      </w:pPr>
+      <w:r>
+        <w:rPr>
+          <w:iCs/>
+          <w:color w:val="FF0000"/>
+        </w:rPr>
+        <w:t>(single space line, size 10)</w:t>
+      </w:r>
+    </w:p>
+    <w:p>
+      <w:pPr>
+        <w:pStyle w:val="SectionBody"/>
+        <w:ind w:firstLine="284"/>
+      </w:pPr>
+      <w:r>
+        <w:t xml:space="preserve">The list of references must be introduced as a new section, </w:t>
+      </w:r>
+      <w:r>
+        <w:t>located at the end of the manuscript</w:t>
+      </w:r>
+      <w:r>
+        <w:t>. The first line of each reference must be aligned at left.  All the other lines must be indented by 0.5 cm from the left margin. All references included in the reference list must have been mentioned in the text.</w:t>
+      </w:r>
+    </w:p>
+    <w:p>
+      <w:pPr>
+        <w:pStyle w:val="SectionBody"/>
+        <w:ind w:firstLine="284"/>
+      </w:pPr>
+      <w:r>
+        <w:t>References must be listed in alphabetical order, according to the last name of the first author. See the following examples:</w:t>
+      </w:r>
+    </w:p>
+    <w:p>
+      <w:pPr>
+        <w:pStyle w:val="References"/>
+        <w:rPr>
+          <w:rStyle w:val="fontstyle01"/>
+          <w:rFonts w:ascii="Times New Roman" w:hAnsi="Times New Roman"/>
+        </w:rPr>
+      </w:pPr>
+      <w:bookmarkStart w:id="13" w:name="_Hlk60930631"/>
+      <w:r>
+        <w:rPr>
+          <w:rStyle w:val="fontstyle01"/>
+          <w:rFonts w:ascii="Times New Roman" w:hAnsi="Times New Roman"/>
+        </w:rPr>
+        <w:t xml:space="preserve">Bravo, R.R.S., De Negri, V.J., and Oliveira, A.A.M., 2018. “Design and analysis of a parallel hydraulic – pneumatic regenerative braking system for heavy-duty hybrid vehicles”. </w:t>
+      </w:r>
+      <w:r>
+        <w:rPr>
+          <w:rStyle w:val="fontstyle21"/>
+          <w:rFonts w:ascii="Times New Roman" w:hAnsi="Times New Roman"/>
+        </w:rPr>
+        <w:t>Applied Energy</w:t>
+      </w:r>
+      <w:r>
+        <w:rPr>
+          <w:rStyle w:val="fontstyle01"/>
+          <w:rFonts w:ascii="Times New Roman" w:hAnsi="Times New Roman"/>
+        </w:rPr>
+        <w:t>, Vol. 225, No. 1, pp. 60–77.</w:t>
+      </w:r>
+    </w:p>
+    <w:p>
+      <w:pPr>
+        <w:pStyle w:val="References"/>
+        <w:rPr>
+          <w:rStyle w:val="fontstyle01"/>
+          <w:rFonts w:ascii="Times New Roman" w:hAnsi="Times New Roman"/>
+        </w:rPr>
+      </w:pPr>
+      <w:r>
+        <w:rPr>
+          <w:rStyle w:val="fontstyle01"/>
+          <w:rFonts w:ascii="Times New Roman" w:hAnsi="Times New Roman"/>
+        </w:rPr>
+        <w:t xml:space="preserve">Campos, R., 2018. </w:t>
+      </w:r>
+      <w:r>
+        <w:rPr>
+          <w:rStyle w:val="fontstyle21"/>
+          <w:rFonts w:ascii="Times New Roman" w:hAnsi="Times New Roman"/>
+        </w:rPr>
+        <w:t xml:space="preserve">Design of quick couplings for drones and moving vehicles </w:t>
+      </w:r>
+      <w:r>
+        <w:rPr>
+          <w:rStyle w:val="fontstyle21"/>
+          <w:rFonts w:ascii="Times New Roman" w:hAnsi="Times New Roman"/>
+          <w:i w:val="0"/>
+        </w:rPr>
+        <w:t>(in Portuguese)</w:t>
+      </w:r>
+      <w:r>
+        <w:rPr>
+          <w:rStyle w:val="fontstyle01"/>
+          <w:rFonts w:ascii="Times New Roman" w:hAnsi="Times New Roman"/>
+        </w:rPr>
+        <w:t xml:space="preserve">. Master’s Thesis, Graduate Program in Mechanical Engineering, Federal University of Santa Catarina, </w:t>
+      </w:r>
+      <w:proofErr w:type="spellStart"/>
+      <w:r>
+        <w:rPr>
+          <w:rStyle w:val="fontstyle01"/>
+          <w:rFonts w:ascii="Times New Roman" w:hAnsi="Times New Roman"/>
+        </w:rPr>
+        <w:t>Florianópolis</w:t>
+      </w:r>
+      <w:proofErr w:type="spellEnd"/>
+      <w:r>
+        <w:rPr>
+          <w:rStyle w:val="fontstyle01"/>
+          <w:rFonts w:ascii="Times New Roman" w:hAnsi="Times New Roman"/>
+        </w:rPr>
+        <w:t xml:space="preserve">, Brazil. </w:t>
+      </w:r>
+    </w:p>
+    <w:p>
+      <w:pPr>
+        <w:pStyle w:val="References"/>
+        <w:rPr>
+          <w:rStyle w:val="fontstyle01"/>
+          <w:rFonts w:ascii="Times New Roman" w:hAnsi="Times New Roman"/>
+        </w:rPr>
+      </w:pPr>
+      <w:r>
+        <w:rPr>
+          <w:rStyle w:val="fontstyle01"/>
+          <w:rFonts w:ascii="Times New Roman" w:hAnsi="Times New Roman"/>
+          <w:lang w:val="pt-BR"/>
+        </w:rPr>
+        <w:t xml:space="preserve">Carvalho, J.C.M., Martins, D., Simoni, R., </w:t>
+      </w:r>
+      <w:proofErr w:type="spellStart"/>
+      <w:r>
+        <w:rPr>
+          <w:rStyle w:val="fontstyle01"/>
+          <w:rFonts w:ascii="Times New Roman" w:hAnsi="Times New Roman"/>
+          <w:lang w:val="pt-BR"/>
+        </w:rPr>
+        <w:t>and</w:t>
+      </w:r>
+      <w:proofErr w:type="spellEnd"/>
+      <w:r>
+        <w:rPr>
+          <w:rStyle w:val="fontstyle01"/>
+          <w:rFonts w:ascii="Times New Roman" w:hAnsi="Times New Roman"/>
+          <w:lang w:val="pt-BR"/>
+        </w:rPr>
+        <w:t xml:space="preserve"> </w:t>
+      </w:r>
+      <w:proofErr w:type="spellStart"/>
+      <w:r>
+        <w:rPr>
+          <w:rStyle w:val="fontstyle01"/>
+          <w:rFonts w:ascii="Times New Roman" w:hAnsi="Times New Roman"/>
+          <w:lang w:val="pt-BR"/>
+        </w:rPr>
+        <w:t>Simas</w:t>
+      </w:r>
+      <w:proofErr w:type="spellEnd"/>
+      <w:r>
+        <w:rPr>
+          <w:rStyle w:val="fontstyle01"/>
+          <w:rFonts w:ascii="Times New Roman" w:hAnsi="Times New Roman"/>
+          <w:lang w:val="pt-BR"/>
+        </w:rPr>
+        <w:t xml:space="preserve">, H., 2017. </w:t>
+      </w:r>
+      <w:r>
+        <w:rPr>
+          <w:rStyle w:val="fontstyle21"/>
+          <w:rFonts w:ascii="Times New Roman" w:hAnsi="Times New Roman"/>
+        </w:rPr>
+        <w:t xml:space="preserve">Multibody Mechatronic Systems - Proceedings of the MUSME Conference held in </w:t>
+      </w:r>
+      <w:proofErr w:type="spellStart"/>
+      <w:r>
+        <w:rPr>
+          <w:rStyle w:val="fontstyle21"/>
+          <w:rFonts w:ascii="Times New Roman" w:hAnsi="Times New Roman"/>
+        </w:rPr>
+        <w:t>Florianópolis</w:t>
+      </w:r>
+      <w:proofErr w:type="spellEnd"/>
+      <w:r>
+        <w:rPr>
+          <w:rStyle w:val="fontstyle21"/>
+          <w:rFonts w:ascii="Times New Roman" w:hAnsi="Times New Roman"/>
+        </w:rPr>
+        <w:t>, Brazil, October 24-28, 2017</w:t>
+      </w:r>
+      <w:r>
+        <w:rPr>
+          <w:rStyle w:val="fontstyle01"/>
+          <w:rFonts w:ascii="Times New Roman" w:hAnsi="Times New Roman"/>
+        </w:rPr>
+        <w:t xml:space="preserve">. Mechanisms and Machine Science. Springer International Publishing. </w:t>
+      </w:r>
+    </w:p>
+    <w:p>
+      <w:pPr>
+        <w:pStyle w:val="References"/>
+        <w:rPr>
+          <w:rStyle w:val="fontstyle01"/>
+          <w:rFonts w:ascii="Times New Roman" w:hAnsi="Times New Roman"/>
+        </w:rPr>
+      </w:pPr>
+      <w:r>
+        <w:rPr>
+          <w:rStyle w:val="fontstyle01"/>
+          <w:rFonts w:ascii="Times New Roman" w:hAnsi="Times New Roman"/>
+        </w:rPr>
+        <w:t xml:space="preserve">EPE, 2020, </w:t>
+      </w:r>
+      <w:r>
+        <w:rPr>
+          <w:rStyle w:val="fontstyle01"/>
+          <w:rFonts w:ascii="Times New Roman" w:hAnsi="Times New Roman"/>
+          <w:i/>
+        </w:rPr>
+        <w:t>Brazilian Energy Balance 2020</w:t>
+      </w:r>
+      <w:r>
+        <w:rPr>
+          <w:rStyle w:val="fontstyle01"/>
+          <w:rFonts w:ascii="Times New Roman" w:hAnsi="Times New Roman"/>
+        </w:rPr>
+        <w:t xml:space="preserve">, </w:t>
+      </w:r>
+      <w:r>
+        <w:rPr>
+          <w:rStyle w:val="fontstyle01"/>
+          <w:rFonts w:ascii="Times New Roman" w:hAnsi="Times New Roman"/>
+          <w:i/>
+        </w:rPr>
+        <w:t>Final Report</w:t>
+      </w:r>
+      <w:r>
+        <w:rPr>
+          <w:rStyle w:val="fontstyle01"/>
+          <w:rFonts w:ascii="Times New Roman" w:hAnsi="Times New Roman"/>
+        </w:rPr>
+        <w:t xml:space="preserve"> (in Portuguese), </w:t>
+      </w:r>
+      <w:proofErr w:type="spellStart"/>
+      <w:r>
+        <w:rPr>
+          <w:rStyle w:val="fontstyle01"/>
+          <w:rFonts w:ascii="Times New Roman" w:hAnsi="Times New Roman"/>
+        </w:rPr>
+        <w:t>Empresa</w:t>
+      </w:r>
+      <w:proofErr w:type="spellEnd"/>
+      <w:r>
+        <w:rPr>
+          <w:rStyle w:val="fontstyle01"/>
+          <w:rFonts w:ascii="Times New Roman" w:hAnsi="Times New Roman"/>
+        </w:rPr>
+        <w:t xml:space="preserve"> de </w:t>
+      </w:r>
+      <w:proofErr w:type="spellStart"/>
+      <w:r>
+        <w:rPr>
+          <w:rStyle w:val="fontstyle01"/>
+          <w:rFonts w:ascii="Times New Roman" w:hAnsi="Times New Roman"/>
+        </w:rPr>
+        <w:t>Pesquisa</w:t>
+      </w:r>
+      <w:proofErr w:type="spellEnd"/>
+      <w:r>
+        <w:rPr>
+          <w:rStyle w:val="fontstyle01"/>
+          <w:rFonts w:ascii="Times New Roman" w:hAnsi="Times New Roman"/>
+        </w:rPr>
+        <w:t xml:space="preserve"> </w:t>
+      </w:r>
+      <w:proofErr w:type="spellStart"/>
+      <w:r>
+        <w:rPr>
+          <w:rStyle w:val="fontstyle01"/>
+          <w:rFonts w:ascii="Times New Roman" w:hAnsi="Times New Roman"/>
+        </w:rPr>
+        <w:t>Energética</w:t>
+      </w:r>
+      <w:proofErr w:type="spellEnd"/>
+      <w:r>
+        <w:rPr>
+          <w:rStyle w:val="fontstyle01"/>
+          <w:rFonts w:ascii="Times New Roman" w:hAnsi="Times New Roman"/>
+        </w:rPr>
+        <w:t xml:space="preserve"> EPE, Rio de Janeiro, epe.gov.br/sites-pt/publicacoes-dados-abertos/publicacoes/PublicacoesArquivos/publicacao-479/topico-528/BEN2020_sp.pdf. Accessed 12 January 2021.</w:t>
+      </w:r>
+    </w:p>
+    <w:p>
+      <w:pPr>
+        <w:pStyle w:val="References"/>
+        <w:rPr>
+          <w:rStyle w:val="fontstyle01"/>
+          <w:rFonts w:ascii="Times New Roman" w:hAnsi="Times New Roman"/>
+        </w:rPr>
+      </w:pPr>
+      <w:r>
+        <w:rPr>
+          <w:rStyle w:val="fontstyle01"/>
+          <w:rFonts w:ascii="Times New Roman" w:hAnsi="Times New Roman"/>
+          <w:lang w:val="pt-BR"/>
+        </w:rPr>
+        <w:t xml:space="preserve">Fernandes, R.B., Teixeira, J.S.V., Boeing, F., Pedro Filho, A., </w:t>
+      </w:r>
+      <w:proofErr w:type="spellStart"/>
+      <w:r>
+        <w:rPr>
+          <w:rStyle w:val="fontstyle01"/>
+          <w:rFonts w:ascii="Times New Roman" w:hAnsi="Times New Roman"/>
+          <w:lang w:val="pt-BR"/>
+        </w:rPr>
+        <w:t>Berramashi</w:t>
+      </w:r>
+      <w:proofErr w:type="spellEnd"/>
+      <w:r>
+        <w:rPr>
+          <w:rStyle w:val="fontstyle01"/>
+          <w:rFonts w:ascii="Times New Roman" w:hAnsi="Times New Roman"/>
+          <w:lang w:val="pt-BR"/>
+        </w:rPr>
+        <w:t xml:space="preserve">, E.A., </w:t>
+      </w:r>
+      <w:proofErr w:type="spellStart"/>
+      <w:r>
+        <w:rPr>
+          <w:rStyle w:val="fontstyle01"/>
+          <w:rFonts w:ascii="Times New Roman" w:hAnsi="Times New Roman"/>
+          <w:lang w:val="pt-BR"/>
+        </w:rPr>
+        <w:t>Tounier</w:t>
+      </w:r>
+      <w:proofErr w:type="spellEnd"/>
+      <w:r>
+        <w:rPr>
+          <w:rStyle w:val="fontstyle01"/>
+          <w:rFonts w:ascii="Times New Roman" w:hAnsi="Times New Roman"/>
+          <w:lang w:val="pt-BR"/>
+        </w:rPr>
+        <w:t xml:space="preserve">, M.B., Silva, M.B., </w:t>
+      </w:r>
+      <w:proofErr w:type="spellStart"/>
+      <w:r>
+        <w:rPr>
+          <w:rStyle w:val="fontstyle01"/>
+          <w:rFonts w:ascii="Times New Roman" w:hAnsi="Times New Roman"/>
+          <w:lang w:val="pt-BR"/>
+        </w:rPr>
+        <w:t>and</w:t>
+      </w:r>
+      <w:proofErr w:type="spellEnd"/>
+      <w:r>
+        <w:rPr>
+          <w:rStyle w:val="fontstyle01"/>
+          <w:rFonts w:ascii="Times New Roman" w:hAnsi="Times New Roman"/>
+          <w:lang w:val="pt-BR"/>
+        </w:rPr>
+        <w:t xml:space="preserve"> Caminha Junior, L., 2018. </w:t>
+      </w:r>
+      <w:r>
+        <w:rPr>
+          <w:rStyle w:val="fontstyle01"/>
+          <w:rFonts w:ascii="Times New Roman" w:hAnsi="Times New Roman"/>
+        </w:rPr>
+        <w:t xml:space="preserve">“System for monitoring controlled areas in work environments (in Portuguese)”. Patent, INPI - Instituto Nacional da </w:t>
+      </w:r>
+      <w:proofErr w:type="spellStart"/>
+      <w:r>
+        <w:rPr>
+          <w:rStyle w:val="fontstyle01"/>
+          <w:rFonts w:ascii="Times New Roman" w:hAnsi="Times New Roman"/>
+        </w:rPr>
+        <w:t>Propriedade</w:t>
+      </w:r>
+      <w:proofErr w:type="spellEnd"/>
+      <w:r>
+        <w:rPr>
+          <w:rStyle w:val="fontstyle01"/>
+          <w:rFonts w:ascii="Times New Roman" w:hAnsi="Times New Roman"/>
+        </w:rPr>
+        <w:t xml:space="preserve"> Industrial, Brazil, Utility Model, Registry number: BR10201806780403, Deposit: September 04, 2018.</w:t>
+      </w:r>
+    </w:p>
+    <w:p>
+      <w:pPr>
+        <w:pStyle w:val="References"/>
+        <w:rPr>
+          <w:rStyle w:val="fontstyle01"/>
+          <w:rFonts w:ascii="Times New Roman" w:hAnsi="Times New Roman"/>
+        </w:rPr>
+      </w:pPr>
+      <w:proofErr w:type="spellStart"/>
+      <w:r>
+        <w:rPr>
+          <w:rStyle w:val="fontstyle01"/>
+          <w:rFonts w:ascii="Times New Roman" w:hAnsi="Times New Roman"/>
+        </w:rPr>
+        <w:t>Grando</w:t>
+      </w:r>
+      <w:proofErr w:type="spellEnd"/>
+      <w:r>
+        <w:rPr>
+          <w:rStyle w:val="fontstyle01"/>
+          <w:rFonts w:ascii="Times New Roman" w:hAnsi="Times New Roman"/>
+        </w:rPr>
+        <w:t xml:space="preserve">, M.T., 2017. </w:t>
+      </w:r>
+      <w:r>
+        <w:rPr>
+          <w:rStyle w:val="fontstyle21"/>
+          <w:rFonts w:ascii="Times New Roman" w:hAnsi="Times New Roman"/>
+        </w:rPr>
+        <w:t xml:space="preserve">Complacency of cable guided robotic systems </w:t>
+      </w:r>
+      <w:r>
+        <w:rPr>
+          <w:rStyle w:val="fontstyle21"/>
+          <w:rFonts w:ascii="Times New Roman" w:hAnsi="Times New Roman"/>
+          <w:i w:val="0"/>
+        </w:rPr>
+        <w:t>(in Portuguese)</w:t>
+      </w:r>
+      <w:r>
+        <w:rPr>
+          <w:rStyle w:val="fontstyle01"/>
+          <w:rFonts w:ascii="Times New Roman" w:hAnsi="Times New Roman"/>
+        </w:rPr>
+        <w:t xml:space="preserve">. Doctoral Dissertation, Graduate Program in Mechanical Engineering, Federal University of Santa Catarina, </w:t>
+      </w:r>
+      <w:proofErr w:type="spellStart"/>
+      <w:r>
+        <w:rPr>
+          <w:rStyle w:val="fontstyle01"/>
+          <w:rFonts w:ascii="Times New Roman" w:hAnsi="Times New Roman"/>
+        </w:rPr>
+        <w:t>Florianópolis</w:t>
+      </w:r>
+      <w:proofErr w:type="spellEnd"/>
+      <w:r>
+        <w:rPr>
+          <w:rStyle w:val="fontstyle01"/>
+          <w:rFonts w:ascii="Times New Roman" w:hAnsi="Times New Roman"/>
+        </w:rPr>
+        <w:t>, Brazil.</w:t>
+      </w:r>
+    </w:p>
+    <w:p>
+      <w:pPr>
+        <w:pStyle w:val="References"/>
+        <w:rPr>
+          <w:rStyle w:val="fontstyle01"/>
+          <w:rFonts w:ascii="Times New Roman" w:hAnsi="Times New Roman"/>
+        </w:rPr>
+      </w:pPr>
+      <w:proofErr w:type="spellStart"/>
+      <w:r>
+        <w:rPr>
+          <w:rStyle w:val="fontstyle01"/>
+          <w:rFonts w:ascii="Times New Roman" w:hAnsi="Times New Roman"/>
+        </w:rPr>
+        <w:t>Mendonça</w:t>
+      </w:r>
+      <w:proofErr w:type="spellEnd"/>
+      <w:r>
+        <w:rPr>
+          <w:rStyle w:val="fontstyle01"/>
+          <w:rFonts w:ascii="Times New Roman" w:hAnsi="Times New Roman"/>
+        </w:rPr>
+        <w:t xml:space="preserve">, P.T.R. and </w:t>
+      </w:r>
+      <w:proofErr w:type="spellStart"/>
+      <w:r>
+        <w:rPr>
+          <w:rStyle w:val="fontstyle01"/>
+          <w:rFonts w:ascii="Times New Roman" w:hAnsi="Times New Roman"/>
+        </w:rPr>
+        <w:t>Fancello</w:t>
+      </w:r>
+      <w:proofErr w:type="spellEnd"/>
+      <w:r>
+        <w:rPr>
+          <w:rStyle w:val="fontstyle01"/>
+          <w:rFonts w:ascii="Times New Roman" w:hAnsi="Times New Roman"/>
+        </w:rPr>
+        <w:t xml:space="preserve">, E.A., 2019. </w:t>
+      </w:r>
+      <w:r>
+        <w:rPr>
+          <w:rStyle w:val="fontstyle21"/>
+          <w:rFonts w:ascii="Times New Roman" w:hAnsi="Times New Roman"/>
+        </w:rPr>
+        <w:t>The method of finite elements applied to mechanics of solids (in Portuguese)</w:t>
+      </w:r>
+      <w:r>
+        <w:rPr>
+          <w:rStyle w:val="fontstyle01"/>
+          <w:rFonts w:ascii="Times New Roman" w:hAnsi="Times New Roman"/>
+        </w:rPr>
+        <w:t xml:space="preserve">. </w:t>
+      </w:r>
+      <w:proofErr w:type="spellStart"/>
+      <w:r>
+        <w:rPr>
+          <w:rStyle w:val="fontstyle01"/>
+          <w:rFonts w:ascii="Times New Roman" w:hAnsi="Times New Roman"/>
+        </w:rPr>
+        <w:t>Editora</w:t>
+      </w:r>
+      <w:proofErr w:type="spellEnd"/>
+      <w:r>
+        <w:rPr>
+          <w:rStyle w:val="fontstyle01"/>
+          <w:rFonts w:ascii="Times New Roman" w:hAnsi="Times New Roman"/>
+        </w:rPr>
+        <w:t xml:space="preserve"> </w:t>
+      </w:r>
+      <w:proofErr w:type="spellStart"/>
+      <w:r>
+        <w:rPr>
+          <w:rStyle w:val="fontstyle01"/>
+          <w:rFonts w:ascii="Times New Roman" w:hAnsi="Times New Roman"/>
+        </w:rPr>
+        <w:t>Orsa</w:t>
+      </w:r>
+      <w:proofErr w:type="spellEnd"/>
+      <w:r>
+        <w:rPr>
+          <w:rStyle w:val="fontstyle01"/>
+          <w:rFonts w:ascii="Times New Roman" w:hAnsi="Times New Roman"/>
+        </w:rPr>
+        <w:t xml:space="preserve"> Maggiore, </w:t>
+      </w:r>
+      <w:proofErr w:type="spellStart"/>
+      <w:r>
+        <w:rPr>
+          <w:rStyle w:val="fontstyle01"/>
+          <w:rFonts w:ascii="Times New Roman" w:hAnsi="Times New Roman"/>
+        </w:rPr>
+        <w:t>Florianópolis</w:t>
+      </w:r>
+      <w:proofErr w:type="spellEnd"/>
+      <w:r>
+        <w:rPr>
+          <w:rStyle w:val="fontstyle01"/>
+          <w:rFonts w:ascii="Times New Roman" w:hAnsi="Times New Roman"/>
+        </w:rPr>
+        <w:t>.</w:t>
+      </w:r>
+    </w:p>
+    <w:p>
+      <w:pPr>
+        <w:pStyle w:val="References"/>
+        <w:rPr>
+          <w:rStyle w:val="fontstyle01"/>
+          <w:rFonts w:ascii="Times New Roman" w:hAnsi="Times New Roman"/>
+        </w:rPr>
+      </w:pPr>
+      <w:r>
+        <w:rPr>
+          <w:rStyle w:val="fontstyle01"/>
+          <w:rFonts w:ascii="Times New Roman" w:hAnsi="Times New Roman"/>
+        </w:rPr>
+        <w:t xml:space="preserve">MLA, 2020. </w:t>
+      </w:r>
+      <w:r>
+        <w:rPr>
+          <w:rStyle w:val="fontstyle01"/>
+          <w:rFonts w:ascii="Times New Roman" w:hAnsi="Times New Roman"/>
+          <w:i/>
+        </w:rPr>
+        <w:t>MLA works cited: Electronic sources (web publications)</w:t>
+      </w:r>
+      <w:r>
+        <w:rPr>
+          <w:rStyle w:val="fontstyle01"/>
+          <w:rFonts w:ascii="Times New Roman" w:hAnsi="Times New Roman"/>
+        </w:rPr>
+        <w:t>. Modern Language Association, Purdue Online Writing Laboratory, Purdue University,</w:t>
+      </w:r>
+      <w:r>
+        <w:t xml:space="preserve"> </w:t>
+      </w:r>
+      <w:r>
+        <w:rPr>
+          <w:rStyle w:val="fontstyle01"/>
+          <w:rFonts w:ascii="Times New Roman" w:hAnsi="Times New Roman"/>
+        </w:rPr>
+        <w:t>https://owl.purdue.edu/owl/research_and_citation/mla_style/mla_formatting_and_style_guide/mla_works_cited_electronic_sources.html. Accessed 12 January 2021.</w:t>
+      </w:r>
+    </w:p>
+    <w:p>
+      <w:pPr>
+        <w:pStyle w:val="References"/>
+        <w:rPr>
+          <w:rStyle w:val="fontstyle01"/>
+          <w:rFonts w:ascii="Times New Roman" w:hAnsi="Times New Roman"/>
+          <w:lang w:val="pt-BR"/>
+        </w:rPr>
+      </w:pPr>
+      <w:r>
+        <w:rPr>
+          <w:rStyle w:val="fontstyle01"/>
+          <w:rFonts w:ascii="Times New Roman" w:hAnsi="Times New Roman"/>
+          <w:lang w:val="pt-BR"/>
+        </w:rPr>
+        <w:lastRenderedPageBreak/>
+        <w:t xml:space="preserve">Santos, D.D., Furtado, G.M., Frey, S.L., </w:t>
+      </w:r>
+      <w:proofErr w:type="spellStart"/>
+      <w:r>
+        <w:rPr>
+          <w:rStyle w:val="fontstyle01"/>
+          <w:rFonts w:ascii="Times New Roman" w:hAnsi="Times New Roman"/>
+          <w:lang w:val="pt-BR"/>
+        </w:rPr>
+        <w:t>Naccache</w:t>
+      </w:r>
+      <w:proofErr w:type="spellEnd"/>
+      <w:r>
+        <w:rPr>
+          <w:rStyle w:val="fontstyle01"/>
+          <w:rFonts w:ascii="Times New Roman" w:hAnsi="Times New Roman"/>
+          <w:lang w:val="pt-BR"/>
+        </w:rPr>
+        <w:t xml:space="preserve">, M.F., </w:t>
+      </w:r>
+      <w:proofErr w:type="spellStart"/>
+      <w:r>
+        <w:rPr>
+          <w:rStyle w:val="fontstyle01"/>
+          <w:rFonts w:ascii="Times New Roman" w:hAnsi="Times New Roman"/>
+          <w:lang w:val="pt-BR"/>
+        </w:rPr>
+        <w:t>and</w:t>
+      </w:r>
+      <w:proofErr w:type="spellEnd"/>
+      <w:r>
+        <w:rPr>
+          <w:rStyle w:val="fontstyle01"/>
+          <w:rFonts w:ascii="Times New Roman" w:hAnsi="Times New Roman"/>
+          <w:lang w:val="pt-BR"/>
+        </w:rPr>
+        <w:t xml:space="preserve"> de Souza Mendes, P.R., 2013a. </w:t>
+      </w:r>
+      <w:r>
+        <w:rPr>
+          <w:rStyle w:val="fontstyle01"/>
+          <w:rFonts w:ascii="Times New Roman" w:hAnsi="Times New Roman"/>
+        </w:rPr>
+        <w:t xml:space="preserve">“Flow of </w:t>
+      </w:r>
+      <w:proofErr w:type="spellStart"/>
+      <w:r>
+        <w:rPr>
+          <w:rStyle w:val="fontstyle01"/>
+          <w:rFonts w:ascii="Times New Roman" w:hAnsi="Times New Roman"/>
+        </w:rPr>
+        <w:t>elasto-viscoplastic</w:t>
+      </w:r>
+      <w:proofErr w:type="spellEnd"/>
+      <w:r>
+        <w:rPr>
+          <w:rStyle w:val="fontstyle01"/>
+          <w:rFonts w:ascii="Times New Roman" w:hAnsi="Times New Roman"/>
+        </w:rPr>
+        <w:t xml:space="preserve"> fluids inside a cavity”. In </w:t>
+      </w:r>
+      <w:r>
+        <w:rPr>
+          <w:rStyle w:val="fontstyle21"/>
+          <w:rFonts w:ascii="Times New Roman" w:hAnsi="Times New Roman"/>
+        </w:rPr>
+        <w:t>Proceedings of the 22nd International Congress of Mechanical Engineering - COBEM 2013</w:t>
+      </w:r>
+      <w:r>
+        <w:rPr>
+          <w:rStyle w:val="fontstyle01"/>
+          <w:rFonts w:ascii="Times New Roman" w:hAnsi="Times New Roman"/>
+        </w:rPr>
+        <w:t xml:space="preserve">. </w:t>
+      </w:r>
+      <w:r>
+        <w:rPr>
+          <w:rStyle w:val="fontstyle01"/>
+          <w:rFonts w:ascii="Times New Roman" w:hAnsi="Times New Roman"/>
+          <w:lang w:val="pt-BR"/>
+        </w:rPr>
+        <w:t xml:space="preserve">Ribeirão Preto, </w:t>
+      </w:r>
+      <w:proofErr w:type="spellStart"/>
+      <w:r>
+        <w:rPr>
+          <w:rStyle w:val="fontstyle01"/>
+          <w:rFonts w:ascii="Times New Roman" w:hAnsi="Times New Roman"/>
+          <w:lang w:val="pt-BR"/>
+        </w:rPr>
+        <w:t>Brazil</w:t>
+      </w:r>
+      <w:proofErr w:type="spellEnd"/>
+      <w:r>
+        <w:rPr>
+          <w:rStyle w:val="fontstyle01"/>
+          <w:rFonts w:ascii="Times New Roman" w:hAnsi="Times New Roman"/>
+          <w:lang w:val="pt-BR"/>
+        </w:rPr>
+        <w:t>.</w:t>
+      </w:r>
+    </w:p>
+    <w:p>
+      <w:pPr>
+        <w:pStyle w:val="References"/>
+        <w:rPr>
+          <w:rStyle w:val="fontstyle01"/>
+          <w:rFonts w:ascii="Times New Roman" w:hAnsi="Times New Roman"/>
+        </w:rPr>
+      </w:pPr>
+      <w:r>
+        <w:rPr>
+          <w:rStyle w:val="fontstyle01"/>
+          <w:rFonts w:ascii="Times New Roman" w:hAnsi="Times New Roman"/>
+          <w:lang w:val="pt-BR"/>
+        </w:rPr>
+        <w:t xml:space="preserve">Santos, D.D., Furtado, G.M., Frey, S.L., </w:t>
+      </w:r>
+      <w:proofErr w:type="spellStart"/>
+      <w:r>
+        <w:rPr>
+          <w:rStyle w:val="fontstyle01"/>
+          <w:rFonts w:ascii="Times New Roman" w:hAnsi="Times New Roman"/>
+          <w:lang w:val="pt-BR"/>
+        </w:rPr>
+        <w:t>Naccache</w:t>
+      </w:r>
+      <w:proofErr w:type="spellEnd"/>
+      <w:r>
+        <w:rPr>
+          <w:rStyle w:val="fontstyle01"/>
+          <w:rFonts w:ascii="Times New Roman" w:hAnsi="Times New Roman"/>
+          <w:lang w:val="pt-BR"/>
+        </w:rPr>
+        <w:t xml:space="preserve">, M.F., </w:t>
+      </w:r>
+      <w:proofErr w:type="spellStart"/>
+      <w:r>
+        <w:rPr>
+          <w:rStyle w:val="fontstyle01"/>
+          <w:rFonts w:ascii="Times New Roman" w:hAnsi="Times New Roman"/>
+          <w:lang w:val="pt-BR"/>
+        </w:rPr>
+        <w:t>and</w:t>
+      </w:r>
+      <w:proofErr w:type="spellEnd"/>
+      <w:r>
+        <w:rPr>
+          <w:rStyle w:val="fontstyle01"/>
+          <w:rFonts w:ascii="Times New Roman" w:hAnsi="Times New Roman"/>
+          <w:lang w:val="pt-BR"/>
+        </w:rPr>
+        <w:t xml:space="preserve"> de Souza Mendes, P.R., 2013b. </w:t>
+      </w:r>
+      <w:r>
+        <w:rPr>
+          <w:rStyle w:val="fontstyle01"/>
+          <w:rFonts w:ascii="Times New Roman" w:hAnsi="Times New Roman"/>
+        </w:rPr>
+        <w:t xml:space="preserve">“Numerical investigation of elastic and viscous effects on inertial </w:t>
+      </w:r>
+      <w:proofErr w:type="spellStart"/>
+      <w:r>
+        <w:rPr>
+          <w:rStyle w:val="fontstyle01"/>
+          <w:rFonts w:ascii="Times New Roman" w:hAnsi="Times New Roman"/>
+        </w:rPr>
+        <w:t>viscoplastic</w:t>
+      </w:r>
+      <w:proofErr w:type="spellEnd"/>
+      <w:r>
+        <w:rPr>
+          <w:rStyle w:val="fontstyle01"/>
+          <w:rFonts w:ascii="Times New Roman" w:hAnsi="Times New Roman"/>
+        </w:rPr>
+        <w:t xml:space="preserve"> fluid flows”. In </w:t>
+      </w:r>
+      <w:r>
+        <w:rPr>
+          <w:rStyle w:val="fontstyle21"/>
+          <w:rFonts w:ascii="Times New Roman" w:hAnsi="Times New Roman"/>
+        </w:rPr>
+        <w:t>Proceedings of the 22nd International Congress of Mechanical Engineering - COBEM 2013</w:t>
+      </w:r>
+      <w:r>
+        <w:rPr>
+          <w:rStyle w:val="fontstyle01"/>
+          <w:rFonts w:ascii="Times New Roman" w:hAnsi="Times New Roman"/>
+        </w:rPr>
+        <w:t xml:space="preserve">. </w:t>
+      </w:r>
+      <w:proofErr w:type="spellStart"/>
+      <w:r>
+        <w:rPr>
+          <w:rStyle w:val="fontstyle01"/>
+          <w:rFonts w:ascii="Times New Roman" w:hAnsi="Times New Roman"/>
+        </w:rPr>
+        <w:t>Ribeirão</w:t>
+      </w:r>
+      <w:proofErr w:type="spellEnd"/>
+      <w:r>
+        <w:rPr>
+          <w:rStyle w:val="fontstyle01"/>
+          <w:rFonts w:ascii="Times New Roman" w:hAnsi="Times New Roman"/>
+        </w:rPr>
+        <w:t xml:space="preserve"> Preto, Brazil.</w:t>
+      </w:r>
+    </w:p>
+    <w:p>
+      <w:pPr>
+        <w:pStyle w:val="SectionBody"/>
+        <w:ind w:left="284" w:hanging="284"/>
+        <w:jc w:val="left"/>
+      </w:pPr>
+      <w:r>
+        <w:rPr>
+          <w:rStyle w:val="fontstyle01"/>
+          <w:rFonts w:ascii="Times New Roman" w:hAnsi="Times New Roman"/>
+        </w:rPr>
+        <w:t xml:space="preserve">Simas, H. and Di Gregorio, R., 2019. “A technique based on adaptive extended </w:t>
+      </w:r>
+      <w:proofErr w:type="spellStart"/>
+      <w:r>
+        <w:rPr>
+          <w:rStyle w:val="fontstyle01"/>
+          <w:rFonts w:ascii="Times New Roman" w:hAnsi="Times New Roman"/>
+        </w:rPr>
+        <w:t>jacobians</w:t>
+      </w:r>
+      <w:proofErr w:type="spellEnd"/>
+      <w:r>
+        <w:rPr>
+          <w:rStyle w:val="fontstyle01"/>
+          <w:rFonts w:ascii="Times New Roman" w:hAnsi="Times New Roman"/>
+        </w:rPr>
+        <w:t xml:space="preserve"> for improving the robustness of the inverse numerical kinematics of redundant robots”. </w:t>
+      </w:r>
+      <w:r>
+        <w:rPr>
+          <w:rStyle w:val="fontstyle21"/>
+          <w:rFonts w:ascii="Times New Roman" w:hAnsi="Times New Roman"/>
+        </w:rPr>
+        <w:t>Journal of Mechanisms and Robotics</w:t>
+      </w:r>
+      <w:r>
+        <w:rPr>
+          <w:rStyle w:val="fontstyle01"/>
+          <w:rFonts w:ascii="Times New Roman" w:hAnsi="Times New Roman"/>
+        </w:rPr>
+        <w:t>, Vol. 11, p. 020913.</w:t>
+      </w:r>
+    </w:p>
+    <w:p>
+      <w:pPr>
+        <w:pStyle w:val="References"/>
+        <w:rPr>
+          <w:color w:val="FF0000"/>
+        </w:rPr>
+      </w:pPr>
+      <w:r>
+        <w:rPr>
+          <w:color w:val="FF0000"/>
+        </w:rPr>
+        <w:t>(single space, size 10)</w:t>
+      </w:r>
+    </w:p>
+    <w:bookmarkEnd w:id="13"/>
+    <w:p>
+      <w:pPr>
+        <w:pStyle w:val="SectionHeader"/>
+        <w:spacing w:line="0" w:lineRule="atLeast"/>
+      </w:pPr>
+      <w:r>
+        <w:t>Responsibility notice</w:t>
+      </w:r>
+    </w:p>
+    <w:p>
+      <w:pPr>
+        <w:pStyle w:val="SectionBody"/>
+        <w:ind w:firstLine="0"/>
+        <w:rPr>
+          <w:iCs/>
+          <w:color w:val="FF0000"/>
+        </w:rPr>
+      </w:pPr>
+      <w:r>
+        <w:rPr>
+          <w:iCs/>
+          <w:color w:val="FF0000"/>
+        </w:rPr>
+        <w:t>(single space, size 10)</w:t>
+      </w:r>
+    </w:p>
+    <w:p>
+      <w:pPr>
+        <w:pStyle w:val="SectionBody"/>
+        <w:ind w:firstLine="284"/>
+      </w:pPr>
+      <w:r>
+        <w:rPr>
+          <w:iCs/>
+          <w:color w:val="FF0000"/>
+        </w:rPr>
+        <w:t>The following text, properly adapted to the number of authors, must be included in the last section of the paper:</w:t>
+      </w:r>
+    </w:p>
+    <w:p>
+      <w:pPr>
+        <w:pStyle w:val="SectionBody"/>
+        <w:ind w:firstLine="284"/>
+      </w:pPr>
+      <w:r>
+        <w:t>The author(s) is (are) the only responsible for the printed material included in this paper.</w:t>
+      </w:r>
     </w:p>
     <w:sectPr>
-      <w:headerReference w:type="even" r:id="rId8"/>
-      <w:headerReference w:type="default" r:id="rId9"/>
-      <w:headerReference w:type="first" r:id="rId10"/>
+      <w:headerReference w:type="even" r:id="rId9"/>
+      <w:headerReference w:type="default" r:id="rId10"/>
+      <w:headerReference w:type="first" r:id="rId11"/>
       <w:pgSz w:w="11907" w:h="16840" w:code="9"/>
       <w:pgMar w:top="1701" w:right="1134" w:bottom="1134" w:left="1134" w:header="851" w:footer="0" w:gutter="0"/>
       <w:pgNumType w:start="1"/>
@@ -716,6 +4407,7 @@
       </w:rPr>
       <w:t xml:space="preserve"> </w:t>
     </w:r>
+    <w:proofErr w:type="spellStart"/>
     <w:r>
       <w:rPr>
         <w:rFonts w:ascii="Arial" w:hAnsi="Arial" w:cs="Arial"/>
@@ -723,6 +4415,7 @@
       </w:rPr>
       <w:t>Florianópolis</w:t>
     </w:r>
+    <w:proofErr w:type="spellEnd"/>
     <w:r>
       <w:rPr>
         <w:rFonts w:ascii="Arial" w:hAnsi="Arial" w:cs="Arial"/>
@@ -2922,6 +6615,7 @@
   <w:style w:type="paragraph" w:styleId="Corpodetexto3">
     <w:name w:val="Body Text 3"/>
     <w:basedOn w:val="Normal"/>
+    <w:link w:val="Corpodetexto3Char"/>
     <w:semiHidden/>
     <w:rsid w:val="00611FED"/>
     <w:pPr>
@@ -3202,6 +6896,18 @@
       <w:color w:val="44546A" w:themeColor="text2"/>
       <w:sz w:val="18"/>
       <w:szCs w:val="18"/>
+    </w:rPr>
+  </w:style>
+  <w:style w:type="character" w:customStyle="1" w:styleId="Corpodetexto3Char">
+    <w:name w:val="Corpo de texto 3 Char"/>
+    <w:basedOn w:val="Fontepargpadro"/>
+    <w:link w:val="Corpodetexto3"/>
+    <w:semiHidden/>
+    <w:rsid w:val="004235B3"/>
+    <w:rPr>
+      <w:color w:val="FF0000"/>
+      <w:sz w:val="24"/>
+      <w:szCs w:val="17"/>
     </w:rPr>
   </w:style>
 </w:styles>

</xml_diff>